<commit_message>
Uploading documents for PDF Accessibility
MSDocument_Audit_Report_EN.doc
MSDocument_Audit_Report_FR.doc
Liste.de.verification.PDF.doc
PDF.Accessibility.Checklist.doc
</commit_message>
<xml_diff>
--- a/resources/docs/MSDocument_Audit_Report_EN.docx
+++ b/resources/docs/MSDocument_Audit_Report_EN.docx
@@ -1,6 +1,6 @@
 
 <file path=word/document.xml><?xml version="1.0" encoding="utf-8"?>
-<w:document xmlns:wpc="http://schemas.microsoft.com/office/word/2010/wordprocessingCanvas" xmlns:cx="http://schemas.microsoft.com/office/drawing/2014/chartex" xmlns:cx1="http://schemas.microsoft.com/office/drawing/2015/9/8/chartex" xmlns:cx2="http://schemas.microsoft.com/office/drawing/2015/10/21/chartex" xmlns:cx3="http://schemas.microsoft.com/office/drawing/2016/5/9/chartex" xmlns:cx4="http://schemas.microsoft.com/office/drawing/2016/5/10/chartex" xmlns:cx5="http://schemas.microsoft.com/office/drawing/2016/5/11/chartex" xmlns:cx6="http://schemas.microsoft.com/office/drawing/2016/5/12/chartex" xmlns:cx7="http://schemas.microsoft.com/office/drawing/2016/5/13/chartex" xmlns:cx8="http://schemas.microsoft.com/office/drawing/2016/5/14/chartex" xmlns:mc="http://schemas.openxmlformats.org/markup-compatibility/2006" xmlns:aink="http://schemas.microsoft.com/office/drawing/2016/ink" xmlns:am3d="http://schemas.microsoft.com/office/drawing/2017/model3d" xmlns:o="urn:schemas-microsoft-com:office:office" xmlns:r="http://schemas.openxmlformats.org/officeDocument/2006/relationships" xmlns:m="http://schemas.openxmlformats.org/officeDocument/2006/math" xmlns:v="urn:schemas-microsoft-com:vml" xmlns:wp14="http://schemas.microsoft.com/office/word/2010/wordprocessingDrawing" xmlns:wp="http://schemas.openxmlformats.org/drawingml/2006/wordprocessingDrawing" xmlns:w10="urn:schemas-microsoft-com:office:word" xmlns:w="http://schemas.openxmlformats.org/wordprocessingml/2006/main" xmlns:w14="http://schemas.microsoft.com/office/word/2010/wordml" xmlns:w15="http://schemas.microsoft.com/office/word/2012/wordml" xmlns:w16cex="http://schemas.microsoft.com/office/word/2018/wordml/cex" xmlns:w16cid="http://schemas.microsoft.com/office/word/2016/wordml/cid" xmlns:w16="http://schemas.microsoft.com/office/word/2018/wordml" xmlns:w16sdtdh="http://schemas.microsoft.com/office/word/2020/wordml/sdtdatahash" xmlns:w16se="http://schemas.microsoft.com/office/word/2015/wordml/symex" xmlns:wpg="http://schemas.microsoft.com/office/word/2010/wordprocessingGroup" xmlns:wpi="http://schemas.microsoft.com/office/word/2010/wordprocessingInk" xmlns:wne="http://schemas.microsoft.com/office/word/2006/wordml" xmlns:wps="http://schemas.microsoft.com/office/word/2010/wordprocessingShape" mc:Ignorable="w14 w15 w16se w16cid w16 w16cex w16sdtdh wp14">
+<w:document xmlns:wpc="http://schemas.microsoft.com/office/word/2010/wordprocessingCanvas" xmlns:cx="http://schemas.microsoft.com/office/drawing/2014/chartex" xmlns:cx1="http://schemas.microsoft.com/office/drawing/2015/9/8/chartex" xmlns:cx2="http://schemas.microsoft.com/office/drawing/2015/10/21/chartex" xmlns:cx3="http://schemas.microsoft.com/office/drawing/2016/5/9/chartex" xmlns:cx4="http://schemas.microsoft.com/office/drawing/2016/5/10/chartex" xmlns:cx5="http://schemas.microsoft.com/office/drawing/2016/5/11/chartex" xmlns:cx6="http://schemas.microsoft.com/office/drawing/2016/5/12/chartex" xmlns:cx7="http://schemas.microsoft.com/office/drawing/2016/5/13/chartex" xmlns:cx8="http://schemas.microsoft.com/office/drawing/2016/5/14/chartex" xmlns:mc="http://schemas.openxmlformats.org/markup-compatibility/2006" xmlns:aink="http://schemas.microsoft.com/office/drawing/2016/ink" xmlns:am3d="http://schemas.microsoft.com/office/drawing/2017/model3d" xmlns:o="urn:schemas-microsoft-com:office:office" xmlns:oel="http://schemas.microsoft.com/office/2019/extlst" xmlns:r="http://schemas.openxmlformats.org/officeDocument/2006/relationships" xmlns:m="http://schemas.openxmlformats.org/officeDocument/2006/math" xmlns:v="urn:schemas-microsoft-com:vml" xmlns:wp14="http://schemas.microsoft.com/office/word/2010/wordprocessingDrawing" xmlns:wp="http://schemas.openxmlformats.org/drawingml/2006/wordprocessingDrawing" xmlns:w10="urn:schemas-microsoft-com:office:word" xmlns:w="http://schemas.openxmlformats.org/wordprocessingml/2006/main" xmlns:w14="http://schemas.microsoft.com/office/word/2010/wordml" xmlns:w15="http://schemas.microsoft.com/office/word/2012/wordml" xmlns:w16cex="http://schemas.microsoft.com/office/word/2018/wordml/cex" xmlns:w16cid="http://schemas.microsoft.com/office/word/2016/wordml/cid" xmlns:w16="http://schemas.microsoft.com/office/word/2018/wordml" xmlns:w16sdtdh="http://schemas.microsoft.com/office/word/2020/wordml/sdtdatahash" xmlns:w16se="http://schemas.microsoft.com/office/word/2015/wordml/symex" xmlns:wpg="http://schemas.microsoft.com/office/word/2010/wordprocessingGroup" xmlns:wpi="http://schemas.microsoft.com/office/word/2010/wordprocessingInk" xmlns:wne="http://schemas.microsoft.com/office/word/2006/wordml" xmlns:wps="http://schemas.microsoft.com/office/word/2010/wordprocessingShape" mc:Ignorable="w14 w15 w16se w16cid w16 w16cex w16sdtdh wp14">
   <w:body>
     <w:p>
       <w:pPr>
@@ -856,8 +856,8 @@
             <w:tcW w:w="1631" w:type="dxa"/>
             <w:shd w:val="clear" w:color="auto" w:fill="F2F2F2" w:themeFill="background1" w:themeFillShade="F2"/>
             <w:tcMar>
-              <w:left w:w="0" w:type="dxa"/>
-              <w:right w:w="0" w:type="dxa"/>
+              <w:left w:w="28" w:type="dxa"/>
+              <w:right w:w="28" w:type="dxa"/>
             </w:tcMar>
             <w:vAlign w:val="center"/>
           </w:tcPr>
@@ -885,8 +885,8 @@
             <w:tcW w:w="5811" w:type="dxa"/>
             <w:shd w:val="clear" w:color="auto" w:fill="F2F2F2" w:themeFill="background1" w:themeFillShade="F2"/>
             <w:tcMar>
-              <w:left w:w="0" w:type="dxa"/>
-              <w:right w:w="0" w:type="dxa"/>
+              <w:left w:w="28" w:type="dxa"/>
+              <w:right w:w="28" w:type="dxa"/>
             </w:tcMar>
             <w:vAlign w:val="center"/>
           </w:tcPr>
@@ -905,8 +905,8 @@
             <w:tcW w:w="1843" w:type="dxa"/>
             <w:shd w:val="clear" w:color="auto" w:fill="F2F2F2" w:themeFill="background1" w:themeFillShade="F2"/>
             <w:tcMar>
-              <w:left w:w="0" w:type="dxa"/>
-              <w:right w:w="0" w:type="dxa"/>
+              <w:left w:w="28" w:type="dxa"/>
+              <w:right w:w="28" w:type="dxa"/>
             </w:tcMar>
             <w:vAlign w:val="center"/>
           </w:tcPr>
@@ -933,6 +933,10 @@
           <w:tcPr>
             <w:tcW w:w="5181" w:type="dxa"/>
             <w:shd w:val="clear" w:color="auto" w:fill="F2F2F2" w:themeFill="background1" w:themeFillShade="F2"/>
+            <w:tcMar>
+              <w:left w:w="28" w:type="dxa"/>
+              <w:right w:w="28" w:type="dxa"/>
+            </w:tcMar>
             <w:vAlign w:val="center"/>
           </w:tcPr>
           <w:p>
@@ -954,8 +958,8 @@
           <w:tcPr>
             <w:tcW w:w="1631" w:type="dxa"/>
             <w:tcMar>
-              <w:left w:w="0" w:type="dxa"/>
-              <w:right w:w="0" w:type="dxa"/>
+              <w:left w:w="28" w:type="dxa"/>
+              <w:right w:w="28" w:type="dxa"/>
             </w:tcMar>
           </w:tcPr>
           <w:p>
@@ -1030,8 +1034,8 @@
           <w:tcPr>
             <w:tcW w:w="1843" w:type="dxa"/>
             <w:tcMar>
-              <w:left w:w="0" w:type="dxa"/>
-              <w:right w:w="0" w:type="dxa"/>
+              <w:left w:w="28" w:type="dxa"/>
+              <w:right w:w="28" w:type="dxa"/>
             </w:tcMar>
             <w:vAlign w:val="center"/>
           </w:tcPr>
@@ -1049,6 +1053,10 @@
         <w:tc>
           <w:tcPr>
             <w:tcW w:w="5181" w:type="dxa"/>
+            <w:tcMar>
+              <w:left w:w="28" w:type="dxa"/>
+              <w:right w:w="28" w:type="dxa"/>
+            </w:tcMar>
           </w:tcPr>
           <w:p>
             <w:pPr>
@@ -1069,8 +1077,8 @@
           <w:tcPr>
             <w:tcW w:w="1631" w:type="dxa"/>
             <w:tcMar>
-              <w:left w:w="0" w:type="dxa"/>
-              <w:right w:w="0" w:type="dxa"/>
+              <w:left w:w="28" w:type="dxa"/>
+              <w:right w:w="28" w:type="dxa"/>
             </w:tcMar>
           </w:tcPr>
           <w:p>
@@ -1145,8 +1153,8 @@
           <w:tcPr>
             <w:tcW w:w="1843" w:type="dxa"/>
             <w:tcMar>
-              <w:left w:w="0" w:type="dxa"/>
-              <w:right w:w="0" w:type="dxa"/>
+              <w:left w:w="28" w:type="dxa"/>
+              <w:right w:w="28" w:type="dxa"/>
             </w:tcMar>
             <w:vAlign w:val="center"/>
           </w:tcPr>
@@ -1164,6 +1172,10 @@
         <w:tc>
           <w:tcPr>
             <w:tcW w:w="5181" w:type="dxa"/>
+            <w:tcMar>
+              <w:left w:w="28" w:type="dxa"/>
+              <w:right w:w="28" w:type="dxa"/>
+            </w:tcMar>
           </w:tcPr>
           <w:p>
             <w:pPr>
@@ -1184,8 +1196,8 @@
           <w:tcPr>
             <w:tcW w:w="1631" w:type="dxa"/>
             <w:tcMar>
-              <w:left w:w="0" w:type="dxa"/>
-              <w:right w:w="0" w:type="dxa"/>
+              <w:left w:w="28" w:type="dxa"/>
+              <w:right w:w="28" w:type="dxa"/>
             </w:tcMar>
           </w:tcPr>
           <w:p>
@@ -1278,8 +1290,8 @@
           <w:tcPr>
             <w:tcW w:w="1843" w:type="dxa"/>
             <w:tcMar>
-              <w:left w:w="0" w:type="dxa"/>
-              <w:right w:w="0" w:type="dxa"/>
+              <w:left w:w="28" w:type="dxa"/>
+              <w:right w:w="28" w:type="dxa"/>
             </w:tcMar>
             <w:vAlign w:val="center"/>
           </w:tcPr>
@@ -1297,6 +1309,10 @@
         <w:tc>
           <w:tcPr>
             <w:tcW w:w="5181" w:type="dxa"/>
+            <w:tcMar>
+              <w:left w:w="28" w:type="dxa"/>
+              <w:right w:w="28" w:type="dxa"/>
+            </w:tcMar>
           </w:tcPr>
           <w:p>
             <w:pPr>
@@ -1317,8 +1333,8 @@
           <w:tcPr>
             <w:tcW w:w="1631" w:type="dxa"/>
             <w:tcMar>
-              <w:left w:w="0" w:type="dxa"/>
-              <w:right w:w="0" w:type="dxa"/>
+              <w:left w:w="28" w:type="dxa"/>
+              <w:right w:w="28" w:type="dxa"/>
             </w:tcMar>
           </w:tcPr>
           <w:p>
@@ -1556,8 +1572,8 @@
           <w:tcPr>
             <w:tcW w:w="1843" w:type="dxa"/>
             <w:tcMar>
-              <w:left w:w="0" w:type="dxa"/>
-              <w:right w:w="0" w:type="dxa"/>
+              <w:left w:w="28" w:type="dxa"/>
+              <w:right w:w="28" w:type="dxa"/>
             </w:tcMar>
             <w:vAlign w:val="center"/>
           </w:tcPr>
@@ -1575,6 +1591,10 @@
         <w:tc>
           <w:tcPr>
             <w:tcW w:w="5181" w:type="dxa"/>
+            <w:tcMar>
+              <w:left w:w="28" w:type="dxa"/>
+              <w:right w:w="28" w:type="dxa"/>
+            </w:tcMar>
           </w:tcPr>
           <w:p>
             <w:pPr>
@@ -1595,8 +1615,8 @@
           <w:tcPr>
             <w:tcW w:w="1631" w:type="dxa"/>
             <w:tcMar>
-              <w:left w:w="0" w:type="dxa"/>
-              <w:right w:w="0" w:type="dxa"/>
+              <w:left w:w="28" w:type="dxa"/>
+              <w:right w:w="28" w:type="dxa"/>
             </w:tcMar>
           </w:tcPr>
           <w:p>
@@ -1688,8 +1708,8 @@
           <w:tcPr>
             <w:tcW w:w="1843" w:type="dxa"/>
             <w:tcMar>
-              <w:left w:w="0" w:type="dxa"/>
-              <w:right w:w="0" w:type="dxa"/>
+              <w:left w:w="28" w:type="dxa"/>
+              <w:right w:w="28" w:type="dxa"/>
             </w:tcMar>
             <w:vAlign w:val="center"/>
           </w:tcPr>
@@ -1707,6 +1727,10 @@
         <w:tc>
           <w:tcPr>
             <w:tcW w:w="5181" w:type="dxa"/>
+            <w:tcMar>
+              <w:left w:w="28" w:type="dxa"/>
+              <w:right w:w="28" w:type="dxa"/>
+            </w:tcMar>
           </w:tcPr>
           <w:p>
             <w:pPr>
@@ -1727,8 +1751,8 @@
           <w:tcPr>
             <w:tcW w:w="1631" w:type="dxa"/>
             <w:tcMar>
-              <w:left w:w="0" w:type="dxa"/>
-              <w:right w:w="0" w:type="dxa"/>
+              <w:left w:w="28" w:type="dxa"/>
+              <w:right w:w="28" w:type="dxa"/>
             </w:tcMar>
           </w:tcPr>
           <w:p>
@@ -1804,8 +1828,8 @@
           <w:tcPr>
             <w:tcW w:w="1843" w:type="dxa"/>
             <w:tcMar>
-              <w:left w:w="0" w:type="dxa"/>
-              <w:right w:w="0" w:type="dxa"/>
+              <w:left w:w="28" w:type="dxa"/>
+              <w:right w:w="28" w:type="dxa"/>
             </w:tcMar>
             <w:vAlign w:val="center"/>
           </w:tcPr>
@@ -1823,6 +1847,10 @@
         <w:tc>
           <w:tcPr>
             <w:tcW w:w="5181" w:type="dxa"/>
+            <w:tcMar>
+              <w:left w:w="28" w:type="dxa"/>
+              <w:right w:w="28" w:type="dxa"/>
+            </w:tcMar>
           </w:tcPr>
           <w:p>
             <w:pPr>
@@ -1843,8 +1871,8 @@
           <w:tcPr>
             <w:tcW w:w="1631" w:type="dxa"/>
             <w:tcMar>
-              <w:left w:w="0" w:type="dxa"/>
-              <w:right w:w="0" w:type="dxa"/>
+              <w:left w:w="28" w:type="dxa"/>
+              <w:right w:w="28" w:type="dxa"/>
             </w:tcMar>
           </w:tcPr>
           <w:p>
@@ -1920,8 +1948,8 @@
           <w:tcPr>
             <w:tcW w:w="1843" w:type="dxa"/>
             <w:tcMar>
-              <w:left w:w="0" w:type="dxa"/>
-              <w:right w:w="0" w:type="dxa"/>
+              <w:left w:w="28" w:type="dxa"/>
+              <w:right w:w="28" w:type="dxa"/>
             </w:tcMar>
             <w:vAlign w:val="center"/>
           </w:tcPr>
@@ -1939,6 +1967,10 @@
         <w:tc>
           <w:tcPr>
             <w:tcW w:w="5181" w:type="dxa"/>
+            <w:tcMar>
+              <w:left w:w="28" w:type="dxa"/>
+              <w:right w:w="28" w:type="dxa"/>
+            </w:tcMar>
           </w:tcPr>
           <w:p>
             <w:pPr>
@@ -1959,8 +1991,8 @@
           <w:tcPr>
             <w:tcW w:w="1631" w:type="dxa"/>
             <w:tcMar>
-              <w:left w:w="0" w:type="dxa"/>
-              <w:right w:w="0" w:type="dxa"/>
+              <w:left w:w="28" w:type="dxa"/>
+              <w:right w:w="28" w:type="dxa"/>
             </w:tcMar>
           </w:tcPr>
           <w:p>
@@ -1981,6 +2013,7 @@
                 <w:szCs w:val="24"/>
                 <w:lang w:val="en-CA"/>
               </w:rPr>
+              <w:lastRenderedPageBreak/>
               <w:t>A8</w:t>
             </w:r>
           </w:p>
@@ -2063,7 +2096,23 @@
                 <w:szCs w:val="24"/>
                 <w:lang w:val="en-CA"/>
               </w:rPr>
-              <w:t>rade 8 for public audience</w:t>
+              <w:t xml:space="preserve">rade 8 for </w:t>
+            </w:r>
+            <w:r>
+              <w:rPr>
+                <w:w w:val="105"/>
+                <w:szCs w:val="24"/>
+                <w:lang w:val="en-CA"/>
+              </w:rPr>
+              <w:t xml:space="preserve">a </w:t>
+            </w:r>
+            <w:r>
+              <w:rPr>
+                <w:w w:val="105"/>
+                <w:szCs w:val="24"/>
+                <w:lang w:val="en-CA"/>
+              </w:rPr>
+              <w:t>public audience</w:t>
             </w:r>
             <w:r>
               <w:rPr>
@@ -2087,8 +2136,8 @@
           <w:tcPr>
             <w:tcW w:w="1843" w:type="dxa"/>
             <w:tcMar>
-              <w:left w:w="0" w:type="dxa"/>
-              <w:right w:w="0" w:type="dxa"/>
+              <w:left w:w="28" w:type="dxa"/>
+              <w:right w:w="28" w:type="dxa"/>
             </w:tcMar>
             <w:vAlign w:val="center"/>
           </w:tcPr>
@@ -2106,6 +2155,10 @@
         <w:tc>
           <w:tcPr>
             <w:tcW w:w="5181" w:type="dxa"/>
+            <w:tcMar>
+              <w:left w:w="28" w:type="dxa"/>
+              <w:right w:w="28" w:type="dxa"/>
+            </w:tcMar>
           </w:tcPr>
           <w:p>
             <w:pPr>
@@ -2126,8 +2179,8 @@
           <w:tcPr>
             <w:tcW w:w="1631" w:type="dxa"/>
             <w:tcMar>
-              <w:left w:w="0" w:type="dxa"/>
-              <w:right w:w="0" w:type="dxa"/>
+              <w:left w:w="28" w:type="dxa"/>
+              <w:right w:w="28" w:type="dxa"/>
             </w:tcMar>
           </w:tcPr>
           <w:p>
@@ -2198,7 +2251,7 @@
                 <w:szCs w:val="24"/>
                 <w:lang w:val="en-CA" w:eastAsia="en-CA"/>
               </w:rPr>
-              <w:t>Are all acronyms provided in full words (spell out) the first time they are in usage in the document?</w:t>
+              <w:t xml:space="preserve">Are all acronyms provided in full words (spell out) the first time they are in </w:t>
             </w:r>
             <w:r>
               <w:rPr>
@@ -2207,6 +2260,24 @@
                 <w:szCs w:val="24"/>
                 <w:lang w:val="en-CA" w:eastAsia="en-CA"/>
               </w:rPr>
+              <w:t>use</w:t>
+            </w:r>
+            <w:r>
+              <w:rPr>
+                <w:rFonts w:eastAsiaTheme="minorEastAsia"/>
+                <w:noProof/>
+                <w:szCs w:val="24"/>
+                <w:lang w:val="en-CA" w:eastAsia="en-CA"/>
+              </w:rPr>
+              <w:t xml:space="preserve"> in the document?</w:t>
+            </w:r>
+            <w:r>
+              <w:rPr>
+                <w:rFonts w:eastAsiaTheme="minorEastAsia"/>
+                <w:noProof/>
+                <w:szCs w:val="24"/>
+                <w:lang w:val="en-CA" w:eastAsia="en-CA"/>
+              </w:rPr>
               <w:t xml:space="preserve"> </w:t>
             </w:r>
           </w:p>
@@ -2215,8 +2286,8 @@
           <w:tcPr>
             <w:tcW w:w="1843" w:type="dxa"/>
             <w:tcMar>
-              <w:left w:w="0" w:type="dxa"/>
-              <w:right w:w="0" w:type="dxa"/>
+              <w:left w:w="28" w:type="dxa"/>
+              <w:right w:w="28" w:type="dxa"/>
             </w:tcMar>
             <w:vAlign w:val="center"/>
           </w:tcPr>
@@ -2234,6 +2305,10 @@
         <w:tc>
           <w:tcPr>
             <w:tcW w:w="5181" w:type="dxa"/>
+            <w:tcMar>
+              <w:left w:w="28" w:type="dxa"/>
+              <w:right w:w="28" w:type="dxa"/>
+            </w:tcMar>
           </w:tcPr>
           <w:p>
             <w:pPr>
@@ -2254,8 +2329,8 @@
           <w:tcPr>
             <w:tcW w:w="1631" w:type="dxa"/>
             <w:tcMar>
-              <w:left w:w="0" w:type="dxa"/>
-              <w:right w:w="0" w:type="dxa"/>
+              <w:left w:w="28" w:type="dxa"/>
+              <w:right w:w="28" w:type="dxa"/>
             </w:tcMar>
           </w:tcPr>
           <w:p>
@@ -2285,13 +2360,13 @@
               <w:jc w:val="center"/>
               <w:rPr>
                 <w:w w:val="105"/>
-                <w:szCs w:val="24"/>
-              </w:rPr>
-            </w:pPr>
-            <w:r>
-              <w:rPr>
-                <w:w w:val="105"/>
-                <w:szCs w:val="24"/>
+                <w:sz w:val="22"/>
+              </w:rPr>
+            </w:pPr>
+            <w:r>
+              <w:rPr>
+                <w:w w:val="105"/>
+                <w:sz w:val="22"/>
               </w:rPr>
               <w:t>(1.4.12)</w:t>
             </w:r>
@@ -2420,8 +2495,8 @@
           <w:tcPr>
             <w:tcW w:w="1843" w:type="dxa"/>
             <w:tcMar>
-              <w:left w:w="0" w:type="dxa"/>
-              <w:right w:w="0" w:type="dxa"/>
+              <w:left w:w="28" w:type="dxa"/>
+              <w:right w:w="28" w:type="dxa"/>
             </w:tcMar>
             <w:vAlign w:val="center"/>
           </w:tcPr>
@@ -2439,6 +2514,10 @@
         <w:tc>
           <w:tcPr>
             <w:tcW w:w="5181" w:type="dxa"/>
+            <w:tcMar>
+              <w:left w:w="28" w:type="dxa"/>
+              <w:right w:w="28" w:type="dxa"/>
+            </w:tcMar>
           </w:tcPr>
           <w:p>
             <w:pPr>
@@ -2947,6 +3026,7 @@
                 <w:szCs w:val="24"/>
                 <w:lang w:val="en-CA"/>
               </w:rPr>
+              <w:lastRenderedPageBreak/>
               <w:t>B2</w:t>
             </w:r>
           </w:p>
@@ -3044,67 +3124,14 @@
               </w:rPr>
               <w:t>(</w:t>
             </w:r>
-            <w:proofErr w:type="gramStart"/>
-            <w:r>
-              <w:rPr>
-                <w:w w:val="105"/>
-                <w:szCs w:val="24"/>
-                <w:lang w:val="en-CA"/>
-              </w:rPr>
-              <w:t>with</w:t>
-            </w:r>
-            <w:r>
-              <w:rPr>
-                <w:spacing w:val="-11"/>
-                <w:w w:val="105"/>
-                <w:szCs w:val="24"/>
-                <w:lang w:val="en-CA"/>
-              </w:rPr>
-              <w:t xml:space="preserve"> </w:t>
-            </w:r>
-            <w:r>
-              <w:rPr>
-                <w:w w:val="105"/>
-                <w:szCs w:val="24"/>
-                <w:lang w:val="en-CA"/>
-              </w:rPr>
-              <w:t>the</w:t>
-            </w:r>
-            <w:r>
-              <w:rPr>
-                <w:spacing w:val="-10"/>
-                <w:w w:val="105"/>
-                <w:szCs w:val="24"/>
-                <w:lang w:val="en-CA"/>
-              </w:rPr>
-              <w:t xml:space="preserve"> </w:t>
-            </w:r>
-            <w:r>
-              <w:rPr>
-                <w:w w:val="105"/>
-                <w:szCs w:val="24"/>
-                <w:lang w:val="en-CA"/>
-              </w:rPr>
-              <w:t>exception</w:t>
-            </w:r>
-            <w:r>
-              <w:rPr>
-                <w:spacing w:val="-11"/>
-                <w:w w:val="105"/>
-                <w:szCs w:val="24"/>
-                <w:lang w:val="en-CA"/>
-              </w:rPr>
-              <w:t xml:space="preserve"> </w:t>
-            </w:r>
-            <w:r>
-              <w:rPr>
-                <w:w w:val="105"/>
-                <w:szCs w:val="24"/>
-                <w:lang w:val="en-CA"/>
-              </w:rPr>
-              <w:t>of</w:t>
-            </w:r>
-            <w:proofErr w:type="gramEnd"/>
+            <w:r>
+              <w:rPr>
+                <w:w w:val="105"/>
+                <w:szCs w:val="24"/>
+                <w:lang w:val="en-CA"/>
+              </w:rPr>
+              <w:t>except for</w:t>
+            </w:r>
             <w:r>
               <w:rPr>
                 <w:spacing w:val="-12"/>
@@ -3691,16 +3718,14 @@
               </w:rPr>
               <w:t xml:space="preserve">Does the hypertext links alone </w:t>
             </w:r>
-            <w:proofErr w:type="gramStart"/>
-            <w:r>
-              <w:rPr>
-                <w:w w:val="105"/>
-                <w:szCs w:val="24"/>
-                <w:lang w:val="en-CA"/>
-              </w:rPr>
-              <w:t>defines</w:t>
-            </w:r>
-            <w:proofErr w:type="gramEnd"/>
+            <w:r>
+              <w:rPr>
+                <w:w w:val="105"/>
+                <w:szCs w:val="24"/>
+                <w:lang w:val="en-CA"/>
+              </w:rPr>
+              <w:t>define</w:t>
+            </w:r>
             <w:r>
               <w:rPr>
                 <w:w w:val="105"/>
@@ -3885,8 +3910,8 @@
     <w:p>
       <w:pPr>
         <w:pStyle w:val="Heading2"/>
-        <w:keepNext w:val="0"/>
         <w:keepLines w:val="0"/>
+        <w:widowControl/>
         <w:rPr>
           <w:lang w:val="en-CA"/>
         </w:rPr>
@@ -3945,8 +3970,8 @@
           <w:p>
             <w:pPr>
               <w:pStyle w:val="BodyText"/>
-              <w:keepNext w:val="0"/>
               <w:keepLines w:val="0"/>
+              <w:widowControl/>
               <w:spacing w:line="360" w:lineRule="auto"/>
             </w:pPr>
             <w:r>
@@ -3956,6 +3981,8 @@
           <w:p>
             <w:pPr>
               <w:pStyle w:val="TableParagraph"/>
+              <w:keepNext/>
+              <w:widowControl/>
               <w:spacing w:line="360" w:lineRule="auto"/>
               <w:jc w:val="center"/>
               <w:rPr>
@@ -3984,6 +4011,8 @@
           <w:p>
             <w:pPr>
               <w:pStyle w:val="TableParagraph"/>
+              <w:keepNext/>
+              <w:widowControl/>
               <w:spacing w:line="360" w:lineRule="auto"/>
               <w:ind w:left="107"/>
               <w:jc w:val="center"/>
@@ -4013,6 +4042,8 @@
           <w:p>
             <w:pPr>
               <w:pStyle w:val="TableParagraph"/>
+              <w:keepNext/>
+              <w:widowControl/>
               <w:spacing w:line="360" w:lineRule="auto"/>
               <w:ind w:left="112"/>
               <w:jc w:val="center"/>
@@ -4036,6 +4067,8 @@
           <w:p>
             <w:pPr>
               <w:pStyle w:val="TableParagraph"/>
+              <w:keepNext/>
+              <w:widowControl/>
               <w:spacing w:line="360" w:lineRule="auto"/>
               <w:ind w:left="112"/>
               <w:jc w:val="center"/>
@@ -4064,6 +4097,8 @@
           <w:p>
             <w:pPr>
               <w:pStyle w:val="TableParagraph"/>
+              <w:keepNext/>
+              <w:widowControl/>
               <w:spacing w:before="1" w:line="360" w:lineRule="auto"/>
               <w:jc w:val="center"/>
               <w:rPr>
@@ -4094,6 +4129,8 @@
           <w:p>
             <w:pPr>
               <w:pStyle w:val="TableParagraph"/>
+              <w:keepNext/>
+              <w:widowControl/>
               <w:spacing w:line="360" w:lineRule="auto"/>
               <w:jc w:val="center"/>
               <w:rPr>
@@ -4114,6 +4151,8 @@
           <w:p>
             <w:pPr>
               <w:pStyle w:val="TableParagraph"/>
+              <w:keepNext/>
+              <w:widowControl/>
               <w:spacing w:line="360" w:lineRule="auto"/>
               <w:jc w:val="center"/>
               <w:rPr>
@@ -4138,6 +4177,8 @@
           <w:p>
             <w:pPr>
               <w:pStyle w:val="TableParagraph"/>
+              <w:keepNext/>
+              <w:widowControl/>
               <w:spacing w:line="360" w:lineRule="auto"/>
               <w:ind w:left="107"/>
               <w:rPr>
@@ -4391,6 +4432,8 @@
           </w:tcPr>
           <w:p>
             <w:pPr>
+              <w:keepNext/>
+              <w:widowControl/>
               <w:spacing w:line="360" w:lineRule="auto"/>
               <w:jc w:val="center"/>
               <w:rPr>
@@ -4406,6 +4449,8 @@
           </w:tcPr>
           <w:p>
             <w:pPr>
+              <w:keepNext/>
+              <w:widowControl/>
               <w:spacing w:line="360" w:lineRule="auto"/>
               <w:rPr>
                 <w:szCs w:val="24"/>
@@ -4641,9 +4686,10 @@
             </w:r>
             <w:r>
               <w:rPr>
-                <w:w w:val="105"/>
-                <w:szCs w:val="24"/>
-                <w:u w:val="single"/>
+                <w:b/>
+                <w:bCs/>
+                <w:w w:val="105"/>
+                <w:szCs w:val="24"/>
                 <w:lang w:val="en-CA"/>
               </w:rPr>
               <w:t>one</w:t>
@@ -4676,11 +4722,36 @@
             </w:r>
             <w:r>
               <w:rPr>
-                <w:w w:val="105"/>
-                <w:szCs w:val="24"/>
-                <w:lang w:val="en-CA"/>
-              </w:rPr>
-              <w:t>the group use only alternative text description?</w:t>
+                <w:spacing w:val="-13"/>
+                <w:w w:val="105"/>
+                <w:szCs w:val="24"/>
+                <w:lang w:val="en-CA"/>
+              </w:rPr>
+              <w:t xml:space="preserve">does </w:t>
+            </w:r>
+            <w:r>
+              <w:rPr>
+                <w:w w:val="105"/>
+                <w:szCs w:val="24"/>
+                <w:lang w:val="en-CA"/>
+              </w:rPr>
+              <w:t xml:space="preserve">the group use only alternative text </w:t>
+            </w:r>
+            <w:r>
+              <w:rPr>
+                <w:w w:val="105"/>
+                <w:szCs w:val="24"/>
+                <w:lang w:val="en-CA"/>
+              </w:rPr>
+              <w:t>descriptions</w:t>
+            </w:r>
+            <w:r>
+              <w:rPr>
+                <w:w w:val="105"/>
+                <w:szCs w:val="24"/>
+                <w:lang w:val="en-CA"/>
+              </w:rPr>
+              <w:t>?</w:t>
             </w:r>
           </w:p>
         </w:tc>
@@ -5694,16 +5765,14 @@
               </w:rPr>
               <w:t xml:space="preserve">Was the table created with the </w:t>
             </w:r>
-            <w:proofErr w:type="gramStart"/>
-            <w:r>
-              <w:rPr>
-                <w:w w:val="105"/>
-                <w:szCs w:val="24"/>
-                <w:lang w:val="en-CA"/>
-              </w:rPr>
-              <w:t>built in</w:t>
-            </w:r>
-            <w:proofErr w:type="gramEnd"/>
+            <w:r>
+              <w:rPr>
+                <w:w w:val="105"/>
+                <w:szCs w:val="24"/>
+                <w:lang w:val="en-CA"/>
+              </w:rPr>
+              <w:t>built-in</w:t>
+            </w:r>
             <w:r>
               <w:rPr>
                 <w:w w:val="105"/>
@@ -5918,7 +5987,23 @@
                 <w:szCs w:val="24"/>
                 <w:lang w:val="en-CA"/>
               </w:rPr>
-              <w:t>Do all tables have define header row(s)?</w:t>
+              <w:t xml:space="preserve">Do all tables have </w:t>
+            </w:r>
+            <w:r>
+              <w:rPr>
+                <w:w w:val="105"/>
+                <w:szCs w:val="24"/>
+                <w:lang w:val="en-CA"/>
+              </w:rPr>
+              <w:t>defined</w:t>
+            </w:r>
+            <w:r>
+              <w:rPr>
+                <w:w w:val="105"/>
+                <w:szCs w:val="24"/>
+                <w:lang w:val="en-CA"/>
+              </w:rPr>
+              <w:t xml:space="preserve"> header row(s)?</w:t>
             </w:r>
           </w:p>
         </w:tc>
@@ -6163,23 +6248,6 @@
             <w:r>
               <w:rPr>
                 <w:spacing w:val="-8"/>
-                <w:w w:val="105"/>
-                <w:szCs w:val="24"/>
-                <w:lang w:val="en-CA"/>
-              </w:rPr>
-              <w:t xml:space="preserve"> </w:t>
-            </w:r>
-            <w:r>
-              <w:rPr>
-                <w:w w:val="105"/>
-                <w:szCs w:val="24"/>
-                <w:lang w:val="en-CA"/>
-              </w:rPr>
-              <w:t>a</w:t>
-            </w:r>
-            <w:r>
-              <w:rPr>
-                <w:spacing w:val="-11"/>
                 <w:w w:val="105"/>
                 <w:szCs w:val="24"/>
                 <w:lang w:val="en-CA"/>
@@ -8766,16 +8834,14 @@
               </w:rPr>
               <w:t xml:space="preserve"> </w:t>
             </w:r>
-            <w:proofErr w:type="gramStart"/>
-            <w:r>
-              <w:rPr>
-                <w:w w:val="105"/>
-                <w:szCs w:val="24"/>
-                <w:lang w:val="en-CA"/>
-              </w:rPr>
-              <w:t>watermark</w:t>
-            </w:r>
-            <w:proofErr w:type="gramEnd"/>
+            <w:r>
+              <w:rPr>
+                <w:w w:val="105"/>
+                <w:szCs w:val="24"/>
+                <w:lang w:val="en-CA"/>
+              </w:rPr>
+              <w:t>watermark,</w:t>
+            </w:r>
             <w:r>
               <w:rPr>
                 <w:w w:val="105"/>
@@ -8879,6 +8945,7 @@
     <w:p>
       <w:pPr>
         <w:pStyle w:val="Heading1"/>
+        <w:widowControl/>
       </w:pPr>
       <w:r>
         <w:t>Conclusion</w:t>
@@ -8892,6 +8959,9 @@
     </w:p>
     <w:p>
       <w:pPr>
+        <w:keepNext/>
+        <w:keepLines/>
+        <w:widowControl/>
         <w:spacing w:line="360" w:lineRule="auto"/>
         <w:rPr>
           <w:lang w:val="en-CA"/>
@@ -8919,7 +8989,13 @@
         <w:rPr>
           <w:lang w:val="en-CA"/>
         </w:rPr>
-        <w:t xml:space="preserve">noting specific needs to be </w:t>
+        <w:t>nothing</w:t>
+      </w:r>
+      <w:r>
+        <w:rPr>
+          <w:lang w:val="en-CA"/>
+        </w:rPr>
+        <w:t xml:space="preserve"> specific needs to be </w:t>
       </w:r>
       <w:r>
         <w:rPr>
@@ -8954,24 +9030,6 @@
           <w:lang w:val="en-CA"/>
         </w:rPr>
         <w:t>(Remove the section if there are no screen captures)</w:t>
-      </w:r>
-    </w:p>
-    <w:p>
-      <w:pPr>
-        <w:rPr>
-          <w:rFonts w:eastAsiaTheme="majorEastAsia" w:cstheme="majorBidi"/>
-          <w:b/>
-          <w:color w:val="365F91" w:themeColor="accent1" w:themeShade="BF"/>
-          <w:sz w:val="32"/>
-          <w:szCs w:val="26"/>
-          <w:lang w:val="en-CA"/>
-        </w:rPr>
-      </w:pPr>
-      <w:r>
-        <w:rPr>
-          <w:lang w:val="en-CA"/>
-        </w:rPr>
-        <w:br w:type="page"/>
       </w:r>
     </w:p>
     <w:p>
@@ -9191,7 +9249,7 @@
         </w:rPr>
         <w:t xml:space="preserve">information on plain language, refer to </w:t>
       </w:r>
-      <w:hyperlink r:id="rId17" w:anchor="toc6" w:history="1">
+      <w:hyperlink r:id="rId17" w:history="1">
         <w:r>
           <w:rPr>
             <w:rStyle w:val="Hyperlink"/>
@@ -9218,6 +9276,8 @@
         </w:numPr>
         <w:spacing w:line="360" w:lineRule="auto"/>
         <w:rPr>
+          <w:rFonts w:ascii="Arial" w:hAnsi="Arial"/>
+          <w:sz w:val="22"/>
           <w:lang w:val="en-CA"/>
         </w:rPr>
       </w:pPr>
@@ -9231,72 +9291,16 @@
         <w:rPr>
           <w:lang w:val="en-CA"/>
         </w:rPr>
-        <w:t xml:space="preserve"> has numerous </w:t>
-      </w:r>
-      <w:r>
-        <w:rPr>
-          <w:lang w:val="en-CA"/>
-        </w:rPr>
-        <w:t xml:space="preserve">FREE </w:t>
-      </w:r>
-      <w:r>
-        <w:rPr>
-          <w:lang w:val="en-CA"/>
-        </w:rPr>
-        <w:t xml:space="preserve">videos on </w:t>
-      </w:r>
-      <w:r>
-        <w:rPr>
-          <w:lang w:val="en-CA"/>
-        </w:rPr>
-        <w:t>the</w:t>
-      </w:r>
-      <w:r>
-        <w:rPr>
-          <w:lang w:val="en-CA"/>
-        </w:rPr>
-        <w:t>ir</w:t>
-      </w:r>
-      <w:r>
-        <w:rPr>
-          <w:lang w:val="en-CA"/>
-        </w:rPr>
-        <w:t xml:space="preserve"> </w:t>
-      </w:r>
-      <w:r>
-        <w:rPr>
-          <w:lang w:val="en-CA"/>
-        </w:rPr>
-        <w:t xml:space="preserve">Youtube channel </w:t>
+        <w:t xml:space="preserve"> has </w:t>
       </w:r>
       <w:hyperlink r:id="rId18" w:history="1">
         <w:r>
           <w:rPr>
             <w:rStyle w:val="Hyperlink"/>
-            <w:szCs w:val="24"/>
-            <w:lang w:val="en-CA"/>
           </w:rPr>
-          <w:t>MSFTEnable</w:t>
+          <w:t>Accessibility video training</w:t>
         </w:r>
       </w:hyperlink>
-      <w:r>
-        <w:rPr>
-          <w:lang w:val="en-CA"/>
-        </w:rPr>
-        <w:t xml:space="preserve"> </w:t>
-      </w:r>
-      <w:r>
-        <w:rPr>
-          <w:lang w:val="en-CA"/>
-        </w:rPr>
-        <w:t xml:space="preserve">with </w:t>
-      </w:r>
-      <w:r>
-        <w:rPr>
-          <w:lang w:val="en-CA"/>
-        </w:rPr>
-        <w:t>good learning tool</w:t>
-      </w:r>
     </w:p>
     <w:p>
       <w:pPr>
@@ -9323,34 +9327,33 @@
         <w:r>
           <w:rPr>
             <w:rStyle w:val="Hyperlink"/>
-            <w:szCs w:val="24"/>
-            <w:lang w:val="en-CA"/>
           </w:rPr>
-          <w:t>How to create accessible documents in Office</w:t>
-        </w:r>
-        <w:r>
-          <w:rPr>
-            <w:rStyle w:val="Hyperlink"/>
-            <w:szCs w:val="24"/>
-            <w:lang w:val="en-CA"/>
-          </w:rPr>
-          <w:t xml:space="preserve"> </w:t>
-        </w:r>
-        <w:r>
-          <w:rPr>
-            <w:rStyle w:val="Hyperlink"/>
-            <w:szCs w:val="24"/>
-            <w:lang w:val="en-CA"/>
-          </w:rPr>
-          <w:t>2016</w:t>
+          <w:t>How to create accessible documents in Microsoft 365</w:t>
         </w:r>
       </w:hyperlink>
       <w:r>
+        <w:t xml:space="preserve"> </w:t>
+      </w:r>
+      <w:r>
         <w:rPr>
           <w:szCs w:val="24"/>
           <w:lang w:val="en-CA"/>
         </w:rPr>
-        <w:t xml:space="preserve"> step-by-step guides from the Digital Accessibility Toolkit</w:t>
+        <w:t xml:space="preserve">step-by-step </w:t>
+      </w:r>
+      <w:r>
+        <w:rPr>
+          <w:szCs w:val="24"/>
+          <w:lang w:val="en-CA"/>
+        </w:rPr>
+        <w:t>instructions</w:t>
+      </w:r>
+      <w:r>
+        <w:rPr>
+          <w:szCs w:val="24"/>
+          <w:lang w:val="en-CA"/>
+        </w:rPr>
+        <w:t xml:space="preserve"> from the Digital Accessibility Toolkit</w:t>
       </w:r>
     </w:p>
     <w:p>
@@ -9419,7 +9422,7 @@
 </file>
 
 <file path=word/endnotes.xml><?xml version="1.0" encoding="utf-8"?>
-<w:endnotes xmlns:wpc="http://schemas.microsoft.com/office/word/2010/wordprocessingCanvas" xmlns:cx="http://schemas.microsoft.com/office/drawing/2014/chartex" xmlns:cx1="http://schemas.microsoft.com/office/drawing/2015/9/8/chartex" xmlns:cx2="http://schemas.microsoft.com/office/drawing/2015/10/21/chartex" xmlns:cx3="http://schemas.microsoft.com/office/drawing/2016/5/9/chartex" xmlns:cx4="http://schemas.microsoft.com/office/drawing/2016/5/10/chartex" xmlns:cx5="http://schemas.microsoft.com/office/drawing/2016/5/11/chartex" xmlns:cx6="http://schemas.microsoft.com/office/drawing/2016/5/12/chartex" xmlns:cx7="http://schemas.microsoft.com/office/drawing/2016/5/13/chartex" xmlns:cx8="http://schemas.microsoft.com/office/drawing/2016/5/14/chartex" xmlns:mc="http://schemas.openxmlformats.org/markup-compatibility/2006" xmlns:aink="http://schemas.microsoft.com/office/drawing/2016/ink" xmlns:am3d="http://schemas.microsoft.com/office/drawing/2017/model3d" xmlns:o="urn:schemas-microsoft-com:office:office" xmlns:r="http://schemas.openxmlformats.org/officeDocument/2006/relationships" xmlns:m="http://schemas.openxmlformats.org/officeDocument/2006/math" xmlns:v="urn:schemas-microsoft-com:vml" xmlns:wp14="http://schemas.microsoft.com/office/word/2010/wordprocessingDrawing" xmlns:wp="http://schemas.openxmlformats.org/drawingml/2006/wordprocessingDrawing" xmlns:w10="urn:schemas-microsoft-com:office:word" xmlns:w="http://schemas.openxmlformats.org/wordprocessingml/2006/main" xmlns:w14="http://schemas.microsoft.com/office/word/2010/wordml" xmlns:w15="http://schemas.microsoft.com/office/word/2012/wordml" xmlns:w16cex="http://schemas.microsoft.com/office/word/2018/wordml/cex" xmlns:w16cid="http://schemas.microsoft.com/office/word/2016/wordml/cid" xmlns:w16="http://schemas.microsoft.com/office/word/2018/wordml" xmlns:w16sdtdh="http://schemas.microsoft.com/office/word/2020/wordml/sdtdatahash" xmlns:w16se="http://schemas.microsoft.com/office/word/2015/wordml/symex" xmlns:wpg="http://schemas.microsoft.com/office/word/2010/wordprocessingGroup" xmlns:wpi="http://schemas.microsoft.com/office/word/2010/wordprocessingInk" xmlns:wne="http://schemas.microsoft.com/office/word/2006/wordml" xmlns:wps="http://schemas.microsoft.com/office/word/2010/wordprocessingShape" mc:Ignorable="w14 w15 w16se w16cid w16 w16cex w16sdtdh wp14">
+<w:endnotes xmlns:wpc="http://schemas.microsoft.com/office/word/2010/wordprocessingCanvas" xmlns:cx="http://schemas.microsoft.com/office/drawing/2014/chartex" xmlns:cx1="http://schemas.microsoft.com/office/drawing/2015/9/8/chartex" xmlns:cx2="http://schemas.microsoft.com/office/drawing/2015/10/21/chartex" xmlns:cx3="http://schemas.microsoft.com/office/drawing/2016/5/9/chartex" xmlns:cx4="http://schemas.microsoft.com/office/drawing/2016/5/10/chartex" xmlns:cx5="http://schemas.microsoft.com/office/drawing/2016/5/11/chartex" xmlns:cx6="http://schemas.microsoft.com/office/drawing/2016/5/12/chartex" xmlns:cx7="http://schemas.microsoft.com/office/drawing/2016/5/13/chartex" xmlns:cx8="http://schemas.microsoft.com/office/drawing/2016/5/14/chartex" xmlns:mc="http://schemas.openxmlformats.org/markup-compatibility/2006" xmlns:aink="http://schemas.microsoft.com/office/drawing/2016/ink" xmlns:am3d="http://schemas.microsoft.com/office/drawing/2017/model3d" xmlns:o="urn:schemas-microsoft-com:office:office" xmlns:oel="http://schemas.microsoft.com/office/2019/extlst" xmlns:r="http://schemas.openxmlformats.org/officeDocument/2006/relationships" xmlns:m="http://schemas.openxmlformats.org/officeDocument/2006/math" xmlns:v="urn:schemas-microsoft-com:vml" xmlns:wp14="http://schemas.microsoft.com/office/word/2010/wordprocessingDrawing" xmlns:wp="http://schemas.openxmlformats.org/drawingml/2006/wordprocessingDrawing" xmlns:w10="urn:schemas-microsoft-com:office:word" xmlns:w="http://schemas.openxmlformats.org/wordprocessingml/2006/main" xmlns:w14="http://schemas.microsoft.com/office/word/2010/wordml" xmlns:w15="http://schemas.microsoft.com/office/word/2012/wordml" xmlns:w16cex="http://schemas.microsoft.com/office/word/2018/wordml/cex" xmlns:w16cid="http://schemas.microsoft.com/office/word/2016/wordml/cid" xmlns:w16="http://schemas.microsoft.com/office/word/2018/wordml" xmlns:w16sdtdh="http://schemas.microsoft.com/office/word/2020/wordml/sdtdatahash" xmlns:w16se="http://schemas.microsoft.com/office/word/2015/wordml/symex" xmlns:wpg="http://schemas.microsoft.com/office/word/2010/wordprocessingGroup" xmlns:wpi="http://schemas.microsoft.com/office/word/2010/wordprocessingInk" xmlns:wne="http://schemas.microsoft.com/office/word/2006/wordml" xmlns:wps="http://schemas.microsoft.com/office/word/2010/wordprocessingShape" mc:Ignorable="w14 w15 w16se w16cid w16 w16cex w16sdtdh wp14">
   <w:endnote w:type="separator" w:id="-1">
     <w:p>
       <w:r>
@@ -9438,7 +9441,7 @@
 </file>
 
 <file path=word/footer1.xml><?xml version="1.0" encoding="utf-8"?>
-<w:ftr xmlns:wpc="http://schemas.microsoft.com/office/word/2010/wordprocessingCanvas" xmlns:cx="http://schemas.microsoft.com/office/drawing/2014/chartex" xmlns:cx1="http://schemas.microsoft.com/office/drawing/2015/9/8/chartex" xmlns:cx2="http://schemas.microsoft.com/office/drawing/2015/10/21/chartex" xmlns:cx3="http://schemas.microsoft.com/office/drawing/2016/5/9/chartex" xmlns:cx4="http://schemas.microsoft.com/office/drawing/2016/5/10/chartex" xmlns:cx5="http://schemas.microsoft.com/office/drawing/2016/5/11/chartex" xmlns:cx6="http://schemas.microsoft.com/office/drawing/2016/5/12/chartex" xmlns:cx7="http://schemas.microsoft.com/office/drawing/2016/5/13/chartex" xmlns:cx8="http://schemas.microsoft.com/office/drawing/2016/5/14/chartex" xmlns:mc="http://schemas.openxmlformats.org/markup-compatibility/2006" xmlns:aink="http://schemas.microsoft.com/office/drawing/2016/ink" xmlns:am3d="http://schemas.microsoft.com/office/drawing/2017/model3d" xmlns:o="urn:schemas-microsoft-com:office:office" xmlns:r="http://schemas.openxmlformats.org/officeDocument/2006/relationships" xmlns:m="http://schemas.openxmlformats.org/officeDocument/2006/math" xmlns:v="urn:schemas-microsoft-com:vml" xmlns:wp14="http://schemas.microsoft.com/office/word/2010/wordprocessingDrawing" xmlns:wp="http://schemas.openxmlformats.org/drawingml/2006/wordprocessingDrawing" xmlns:w10="urn:schemas-microsoft-com:office:word" xmlns:w="http://schemas.openxmlformats.org/wordprocessingml/2006/main" xmlns:w14="http://schemas.microsoft.com/office/word/2010/wordml" xmlns:w15="http://schemas.microsoft.com/office/word/2012/wordml" xmlns:w16cex="http://schemas.microsoft.com/office/word/2018/wordml/cex" xmlns:w16cid="http://schemas.microsoft.com/office/word/2016/wordml/cid" xmlns:w16="http://schemas.microsoft.com/office/word/2018/wordml" xmlns:w16sdtdh="http://schemas.microsoft.com/office/word/2020/wordml/sdtdatahash" xmlns:w16se="http://schemas.microsoft.com/office/word/2015/wordml/symex" xmlns:wpg="http://schemas.microsoft.com/office/word/2010/wordprocessingGroup" xmlns:wpi="http://schemas.microsoft.com/office/word/2010/wordprocessingInk" xmlns:wne="http://schemas.microsoft.com/office/word/2006/wordml" xmlns:wps="http://schemas.microsoft.com/office/word/2010/wordprocessingShape" mc:Ignorable="w14 w15 w16se w16cid w16 w16cex w16sdtdh wp14">
+<w:ftr xmlns:wpc="http://schemas.microsoft.com/office/word/2010/wordprocessingCanvas" xmlns:cx="http://schemas.microsoft.com/office/drawing/2014/chartex" xmlns:cx1="http://schemas.microsoft.com/office/drawing/2015/9/8/chartex" xmlns:cx2="http://schemas.microsoft.com/office/drawing/2015/10/21/chartex" xmlns:cx3="http://schemas.microsoft.com/office/drawing/2016/5/9/chartex" xmlns:cx4="http://schemas.microsoft.com/office/drawing/2016/5/10/chartex" xmlns:cx5="http://schemas.microsoft.com/office/drawing/2016/5/11/chartex" xmlns:cx6="http://schemas.microsoft.com/office/drawing/2016/5/12/chartex" xmlns:cx7="http://schemas.microsoft.com/office/drawing/2016/5/13/chartex" xmlns:cx8="http://schemas.microsoft.com/office/drawing/2016/5/14/chartex" xmlns:mc="http://schemas.openxmlformats.org/markup-compatibility/2006" xmlns:aink="http://schemas.microsoft.com/office/drawing/2016/ink" xmlns:am3d="http://schemas.microsoft.com/office/drawing/2017/model3d" xmlns:o="urn:schemas-microsoft-com:office:office" xmlns:oel="http://schemas.microsoft.com/office/2019/extlst" xmlns:r="http://schemas.openxmlformats.org/officeDocument/2006/relationships" xmlns:m="http://schemas.openxmlformats.org/officeDocument/2006/math" xmlns:v="urn:schemas-microsoft-com:vml" xmlns:wp14="http://schemas.microsoft.com/office/word/2010/wordprocessingDrawing" xmlns:wp="http://schemas.openxmlformats.org/drawingml/2006/wordprocessingDrawing" xmlns:w10="urn:schemas-microsoft-com:office:word" xmlns:w="http://schemas.openxmlformats.org/wordprocessingml/2006/main" xmlns:w14="http://schemas.microsoft.com/office/word/2010/wordml" xmlns:w15="http://schemas.microsoft.com/office/word/2012/wordml" xmlns:w16cex="http://schemas.microsoft.com/office/word/2018/wordml/cex" xmlns:w16cid="http://schemas.microsoft.com/office/word/2016/wordml/cid" xmlns:w16="http://schemas.microsoft.com/office/word/2018/wordml" xmlns:w16sdtdh="http://schemas.microsoft.com/office/word/2020/wordml/sdtdatahash" xmlns:w16se="http://schemas.microsoft.com/office/word/2015/wordml/symex" xmlns:wpg="http://schemas.microsoft.com/office/word/2010/wordprocessingGroup" xmlns:wpi="http://schemas.microsoft.com/office/word/2010/wordprocessingInk" xmlns:wne="http://schemas.microsoft.com/office/word/2006/wordml" xmlns:wps="http://schemas.microsoft.com/office/word/2010/wordprocessingShape" mc:Ignorable="w14 w15 w16se w16cid w16 w16cex w16sdtdh wp14">
   <w:p>
     <w:pPr>
       <w:pBdr>
@@ -9468,20 +9471,14 @@
       <w:rPr>
         <w:lang w:val="en-CA"/>
       </w:rPr>
-      <w:t xml:space="preserve">October </w:t>
-    </w:r>
-    <w:r>
-      <w:rPr>
-        <w:lang w:val="en-CA"/>
-      </w:rPr>
-      <w:t>2021</w:t>
+      <w:t>December 2023</w:t>
     </w:r>
   </w:p>
 </w:ftr>
 </file>
 
 <file path=word/footer2.xml><?xml version="1.0" encoding="utf-8"?>
-<w:ftr xmlns:wpc="http://schemas.microsoft.com/office/word/2010/wordprocessingCanvas" xmlns:cx="http://schemas.microsoft.com/office/drawing/2014/chartex" xmlns:cx1="http://schemas.microsoft.com/office/drawing/2015/9/8/chartex" xmlns:cx2="http://schemas.microsoft.com/office/drawing/2015/10/21/chartex" xmlns:cx3="http://schemas.microsoft.com/office/drawing/2016/5/9/chartex" xmlns:cx4="http://schemas.microsoft.com/office/drawing/2016/5/10/chartex" xmlns:cx5="http://schemas.microsoft.com/office/drawing/2016/5/11/chartex" xmlns:cx6="http://schemas.microsoft.com/office/drawing/2016/5/12/chartex" xmlns:cx7="http://schemas.microsoft.com/office/drawing/2016/5/13/chartex" xmlns:cx8="http://schemas.microsoft.com/office/drawing/2016/5/14/chartex" xmlns:mc="http://schemas.openxmlformats.org/markup-compatibility/2006" xmlns:aink="http://schemas.microsoft.com/office/drawing/2016/ink" xmlns:am3d="http://schemas.microsoft.com/office/drawing/2017/model3d" xmlns:o="urn:schemas-microsoft-com:office:office" xmlns:r="http://schemas.openxmlformats.org/officeDocument/2006/relationships" xmlns:m="http://schemas.openxmlformats.org/officeDocument/2006/math" xmlns:v="urn:schemas-microsoft-com:vml" xmlns:wp14="http://schemas.microsoft.com/office/word/2010/wordprocessingDrawing" xmlns:wp="http://schemas.openxmlformats.org/drawingml/2006/wordprocessingDrawing" xmlns:w10="urn:schemas-microsoft-com:office:word" xmlns:w="http://schemas.openxmlformats.org/wordprocessingml/2006/main" xmlns:w14="http://schemas.microsoft.com/office/word/2010/wordml" xmlns:w15="http://schemas.microsoft.com/office/word/2012/wordml" xmlns:w16cex="http://schemas.microsoft.com/office/word/2018/wordml/cex" xmlns:w16cid="http://schemas.microsoft.com/office/word/2016/wordml/cid" xmlns:w16="http://schemas.microsoft.com/office/word/2018/wordml" xmlns:w16sdtdh="http://schemas.microsoft.com/office/word/2020/wordml/sdtdatahash" xmlns:w16se="http://schemas.microsoft.com/office/word/2015/wordml/symex" xmlns:wpg="http://schemas.microsoft.com/office/word/2010/wordprocessingGroup" xmlns:wpi="http://schemas.microsoft.com/office/word/2010/wordprocessingInk" xmlns:wne="http://schemas.microsoft.com/office/word/2006/wordml" xmlns:wps="http://schemas.microsoft.com/office/word/2010/wordprocessingShape" mc:Ignorable="w14 w15 w16se w16cid w16 w16cex w16sdtdh wp14">
+<w:ftr xmlns:wpc="http://schemas.microsoft.com/office/word/2010/wordprocessingCanvas" xmlns:cx="http://schemas.microsoft.com/office/drawing/2014/chartex" xmlns:cx1="http://schemas.microsoft.com/office/drawing/2015/9/8/chartex" xmlns:cx2="http://schemas.microsoft.com/office/drawing/2015/10/21/chartex" xmlns:cx3="http://schemas.microsoft.com/office/drawing/2016/5/9/chartex" xmlns:cx4="http://schemas.microsoft.com/office/drawing/2016/5/10/chartex" xmlns:cx5="http://schemas.microsoft.com/office/drawing/2016/5/11/chartex" xmlns:cx6="http://schemas.microsoft.com/office/drawing/2016/5/12/chartex" xmlns:cx7="http://schemas.microsoft.com/office/drawing/2016/5/13/chartex" xmlns:cx8="http://schemas.microsoft.com/office/drawing/2016/5/14/chartex" xmlns:mc="http://schemas.openxmlformats.org/markup-compatibility/2006" xmlns:aink="http://schemas.microsoft.com/office/drawing/2016/ink" xmlns:am3d="http://schemas.microsoft.com/office/drawing/2017/model3d" xmlns:o="urn:schemas-microsoft-com:office:office" xmlns:oel="http://schemas.microsoft.com/office/2019/extlst" xmlns:r="http://schemas.openxmlformats.org/officeDocument/2006/relationships" xmlns:m="http://schemas.openxmlformats.org/officeDocument/2006/math" xmlns:v="urn:schemas-microsoft-com:vml" xmlns:wp14="http://schemas.microsoft.com/office/word/2010/wordprocessingDrawing" xmlns:wp="http://schemas.openxmlformats.org/drawingml/2006/wordprocessingDrawing" xmlns:w10="urn:schemas-microsoft-com:office:word" xmlns:w="http://schemas.openxmlformats.org/wordprocessingml/2006/main" xmlns:w14="http://schemas.microsoft.com/office/word/2010/wordml" xmlns:w15="http://schemas.microsoft.com/office/word/2012/wordml" xmlns:w16cex="http://schemas.microsoft.com/office/word/2018/wordml/cex" xmlns:w16cid="http://schemas.microsoft.com/office/word/2016/wordml/cid" xmlns:w16="http://schemas.microsoft.com/office/word/2018/wordml" xmlns:w16sdtdh="http://schemas.microsoft.com/office/word/2020/wordml/sdtdatahash" xmlns:w16se="http://schemas.microsoft.com/office/word/2015/wordml/symex" xmlns:wpg="http://schemas.microsoft.com/office/word/2010/wordprocessingGroup" xmlns:wpi="http://schemas.microsoft.com/office/word/2010/wordprocessingInk" xmlns:wne="http://schemas.microsoft.com/office/word/2006/wordml" xmlns:wps="http://schemas.microsoft.com/office/word/2010/wordprocessingShape" mc:Ignorable="w14 w15 w16se w16cid w16 w16cex w16sdtdh wp14">
   <w:p>
     <w:pPr>
       <w:pBdr>
@@ -9502,7 +9499,7 @@
       <w:sdtEndPr/>
       <w:sdtContent>
         <w:r>
-          <w:t>Office Document Compliance Checklist</w:t>
+          <w:t>Microsoft Document Compliance Checklist</w:t>
         </w:r>
       </w:sdtContent>
     </w:sdt>
@@ -9537,7 +9534,7 @@
 </file>
 
 <file path=word/footnotes.xml><?xml version="1.0" encoding="utf-8"?>
-<w:footnotes xmlns:wpc="http://schemas.microsoft.com/office/word/2010/wordprocessingCanvas" xmlns:cx="http://schemas.microsoft.com/office/drawing/2014/chartex" xmlns:cx1="http://schemas.microsoft.com/office/drawing/2015/9/8/chartex" xmlns:cx2="http://schemas.microsoft.com/office/drawing/2015/10/21/chartex" xmlns:cx3="http://schemas.microsoft.com/office/drawing/2016/5/9/chartex" xmlns:cx4="http://schemas.microsoft.com/office/drawing/2016/5/10/chartex" xmlns:cx5="http://schemas.microsoft.com/office/drawing/2016/5/11/chartex" xmlns:cx6="http://schemas.microsoft.com/office/drawing/2016/5/12/chartex" xmlns:cx7="http://schemas.microsoft.com/office/drawing/2016/5/13/chartex" xmlns:cx8="http://schemas.microsoft.com/office/drawing/2016/5/14/chartex" xmlns:mc="http://schemas.openxmlformats.org/markup-compatibility/2006" xmlns:aink="http://schemas.microsoft.com/office/drawing/2016/ink" xmlns:am3d="http://schemas.microsoft.com/office/drawing/2017/model3d" xmlns:o="urn:schemas-microsoft-com:office:office" xmlns:r="http://schemas.openxmlformats.org/officeDocument/2006/relationships" xmlns:m="http://schemas.openxmlformats.org/officeDocument/2006/math" xmlns:v="urn:schemas-microsoft-com:vml" xmlns:wp14="http://schemas.microsoft.com/office/word/2010/wordprocessingDrawing" xmlns:wp="http://schemas.openxmlformats.org/drawingml/2006/wordprocessingDrawing" xmlns:w10="urn:schemas-microsoft-com:office:word" xmlns:w="http://schemas.openxmlformats.org/wordprocessingml/2006/main" xmlns:w14="http://schemas.microsoft.com/office/word/2010/wordml" xmlns:w15="http://schemas.microsoft.com/office/word/2012/wordml" xmlns:w16cex="http://schemas.microsoft.com/office/word/2018/wordml/cex" xmlns:w16cid="http://schemas.microsoft.com/office/word/2016/wordml/cid" xmlns:w16="http://schemas.microsoft.com/office/word/2018/wordml" xmlns:w16sdtdh="http://schemas.microsoft.com/office/word/2020/wordml/sdtdatahash" xmlns:w16se="http://schemas.microsoft.com/office/word/2015/wordml/symex" xmlns:wpg="http://schemas.microsoft.com/office/word/2010/wordprocessingGroup" xmlns:wpi="http://schemas.microsoft.com/office/word/2010/wordprocessingInk" xmlns:wne="http://schemas.microsoft.com/office/word/2006/wordml" xmlns:wps="http://schemas.microsoft.com/office/word/2010/wordprocessingShape" mc:Ignorable="w14 w15 w16se w16cid w16 w16cex w16sdtdh wp14">
+<w:footnotes xmlns:wpc="http://schemas.microsoft.com/office/word/2010/wordprocessingCanvas" xmlns:cx="http://schemas.microsoft.com/office/drawing/2014/chartex" xmlns:cx1="http://schemas.microsoft.com/office/drawing/2015/9/8/chartex" xmlns:cx2="http://schemas.microsoft.com/office/drawing/2015/10/21/chartex" xmlns:cx3="http://schemas.microsoft.com/office/drawing/2016/5/9/chartex" xmlns:cx4="http://schemas.microsoft.com/office/drawing/2016/5/10/chartex" xmlns:cx5="http://schemas.microsoft.com/office/drawing/2016/5/11/chartex" xmlns:cx6="http://schemas.microsoft.com/office/drawing/2016/5/12/chartex" xmlns:cx7="http://schemas.microsoft.com/office/drawing/2016/5/13/chartex" xmlns:cx8="http://schemas.microsoft.com/office/drawing/2016/5/14/chartex" xmlns:mc="http://schemas.openxmlformats.org/markup-compatibility/2006" xmlns:aink="http://schemas.microsoft.com/office/drawing/2016/ink" xmlns:am3d="http://schemas.microsoft.com/office/drawing/2017/model3d" xmlns:o="urn:schemas-microsoft-com:office:office" xmlns:oel="http://schemas.microsoft.com/office/2019/extlst" xmlns:r="http://schemas.openxmlformats.org/officeDocument/2006/relationships" xmlns:m="http://schemas.openxmlformats.org/officeDocument/2006/math" xmlns:v="urn:schemas-microsoft-com:vml" xmlns:wp14="http://schemas.microsoft.com/office/word/2010/wordprocessingDrawing" xmlns:wp="http://schemas.openxmlformats.org/drawingml/2006/wordprocessingDrawing" xmlns:w10="urn:schemas-microsoft-com:office:word" xmlns:w="http://schemas.openxmlformats.org/wordprocessingml/2006/main" xmlns:w14="http://schemas.microsoft.com/office/word/2010/wordml" xmlns:w15="http://schemas.microsoft.com/office/word/2012/wordml" xmlns:w16cex="http://schemas.microsoft.com/office/word/2018/wordml/cex" xmlns:w16cid="http://schemas.microsoft.com/office/word/2016/wordml/cid" xmlns:w16="http://schemas.microsoft.com/office/word/2018/wordml" xmlns:w16sdtdh="http://schemas.microsoft.com/office/word/2020/wordml/sdtdatahash" xmlns:w16se="http://schemas.microsoft.com/office/word/2015/wordml/symex" xmlns:wpg="http://schemas.microsoft.com/office/word/2010/wordprocessingGroup" xmlns:wpi="http://schemas.microsoft.com/office/word/2010/wordprocessingInk" xmlns:wne="http://schemas.microsoft.com/office/word/2006/wordml" xmlns:wps="http://schemas.microsoft.com/office/word/2010/wordprocessingShape" mc:Ignorable="w14 w15 w16se w16cid w16 w16cex w16sdtdh wp14">
   <w:footnote w:type="separator" w:id="-1">
     <w:p>
       <w:r>
@@ -9575,20 +9572,12 @@
         </w:rPr>
         <w:t xml:space="preserve"> The Accessibility Checker is a useful tool found in Word, </w:t>
       </w:r>
-      <w:proofErr w:type="gramStart"/>
       <w:r>
         <w:rPr>
           <w:b w:val="0"/>
         </w:rPr>
-        <w:t>Exce</w:t>
-      </w:r>
-      <w:r>
-        <w:rPr>
-          <w:b w:val="0"/>
-        </w:rPr>
-        <w:t>l</w:t>
-      </w:r>
-      <w:proofErr w:type="gramEnd"/>
+        <w:t>Excel,</w:t>
+      </w:r>
       <w:r>
         <w:rPr>
           <w:b w:val="0"/>
@@ -9671,7 +9660,7 @@
 </file>
 
 <file path=word/header1.xml><?xml version="1.0" encoding="utf-8"?>
-<w:hdr xmlns:wpc="http://schemas.microsoft.com/office/word/2010/wordprocessingCanvas" xmlns:cx="http://schemas.microsoft.com/office/drawing/2014/chartex" xmlns:cx1="http://schemas.microsoft.com/office/drawing/2015/9/8/chartex" xmlns:cx2="http://schemas.microsoft.com/office/drawing/2015/10/21/chartex" xmlns:cx3="http://schemas.microsoft.com/office/drawing/2016/5/9/chartex" xmlns:cx4="http://schemas.microsoft.com/office/drawing/2016/5/10/chartex" xmlns:cx5="http://schemas.microsoft.com/office/drawing/2016/5/11/chartex" xmlns:cx6="http://schemas.microsoft.com/office/drawing/2016/5/12/chartex" xmlns:cx7="http://schemas.microsoft.com/office/drawing/2016/5/13/chartex" xmlns:cx8="http://schemas.microsoft.com/office/drawing/2016/5/14/chartex" xmlns:mc="http://schemas.openxmlformats.org/markup-compatibility/2006" xmlns:aink="http://schemas.microsoft.com/office/drawing/2016/ink" xmlns:am3d="http://schemas.microsoft.com/office/drawing/2017/model3d" xmlns:o="urn:schemas-microsoft-com:office:office" xmlns:r="http://schemas.openxmlformats.org/officeDocument/2006/relationships" xmlns:m="http://schemas.openxmlformats.org/officeDocument/2006/math" xmlns:v="urn:schemas-microsoft-com:vml" xmlns:wp14="http://schemas.microsoft.com/office/word/2010/wordprocessingDrawing" xmlns:wp="http://schemas.openxmlformats.org/drawingml/2006/wordprocessingDrawing" xmlns:w10="urn:schemas-microsoft-com:office:word" xmlns:w="http://schemas.openxmlformats.org/wordprocessingml/2006/main" xmlns:w14="http://schemas.microsoft.com/office/word/2010/wordml" xmlns:w15="http://schemas.microsoft.com/office/word/2012/wordml" xmlns:w16cex="http://schemas.microsoft.com/office/word/2018/wordml/cex" xmlns:w16cid="http://schemas.microsoft.com/office/word/2016/wordml/cid" xmlns:w16="http://schemas.microsoft.com/office/word/2018/wordml" xmlns:w16sdtdh="http://schemas.microsoft.com/office/word/2020/wordml/sdtdatahash" xmlns:w16se="http://schemas.microsoft.com/office/word/2015/wordml/symex" xmlns:wpg="http://schemas.microsoft.com/office/word/2010/wordprocessingGroup" xmlns:wpi="http://schemas.microsoft.com/office/word/2010/wordprocessingInk" xmlns:wne="http://schemas.microsoft.com/office/word/2006/wordml" xmlns:wps="http://schemas.microsoft.com/office/word/2010/wordprocessingShape" mc:Ignorable="w14 w15 w16se w16cid w16 w16cex w16sdtdh wp14">
+<w:hdr xmlns:wpc="http://schemas.microsoft.com/office/word/2010/wordprocessingCanvas" xmlns:cx="http://schemas.microsoft.com/office/drawing/2014/chartex" xmlns:cx1="http://schemas.microsoft.com/office/drawing/2015/9/8/chartex" xmlns:cx2="http://schemas.microsoft.com/office/drawing/2015/10/21/chartex" xmlns:cx3="http://schemas.microsoft.com/office/drawing/2016/5/9/chartex" xmlns:cx4="http://schemas.microsoft.com/office/drawing/2016/5/10/chartex" xmlns:cx5="http://schemas.microsoft.com/office/drawing/2016/5/11/chartex" xmlns:cx6="http://schemas.microsoft.com/office/drawing/2016/5/12/chartex" xmlns:cx7="http://schemas.microsoft.com/office/drawing/2016/5/13/chartex" xmlns:cx8="http://schemas.microsoft.com/office/drawing/2016/5/14/chartex" xmlns:mc="http://schemas.openxmlformats.org/markup-compatibility/2006" xmlns:aink="http://schemas.microsoft.com/office/drawing/2016/ink" xmlns:am3d="http://schemas.microsoft.com/office/drawing/2017/model3d" xmlns:o="urn:schemas-microsoft-com:office:office" xmlns:oel="http://schemas.microsoft.com/office/2019/extlst" xmlns:r="http://schemas.openxmlformats.org/officeDocument/2006/relationships" xmlns:m="http://schemas.openxmlformats.org/officeDocument/2006/math" xmlns:v="urn:schemas-microsoft-com:vml" xmlns:wp14="http://schemas.microsoft.com/office/word/2010/wordprocessingDrawing" xmlns:wp="http://schemas.openxmlformats.org/drawingml/2006/wordprocessingDrawing" xmlns:w10="urn:schemas-microsoft-com:office:word" xmlns:w="http://schemas.openxmlformats.org/wordprocessingml/2006/main" xmlns:w14="http://schemas.microsoft.com/office/word/2010/wordml" xmlns:w15="http://schemas.microsoft.com/office/word/2012/wordml" xmlns:w16cex="http://schemas.microsoft.com/office/word/2018/wordml/cex" xmlns:w16cid="http://schemas.microsoft.com/office/word/2016/wordml/cid" xmlns:w16="http://schemas.microsoft.com/office/word/2018/wordml" xmlns:w16sdtdh="http://schemas.microsoft.com/office/word/2020/wordml/sdtdatahash" xmlns:w16se="http://schemas.microsoft.com/office/word/2015/wordml/symex" xmlns:wpg="http://schemas.microsoft.com/office/word/2010/wordprocessingGroup" xmlns:wpi="http://schemas.microsoft.com/office/word/2010/wordprocessingInk" xmlns:wne="http://schemas.microsoft.com/office/word/2006/wordml" xmlns:wps="http://schemas.microsoft.com/office/word/2010/wordprocessingShape" mc:Ignorable="w14 w15 w16se w16cid w16 w16cex w16sdtdh wp14">
   <w:sdt>
     <w:sdtPr>
       <w:rPr>
@@ -9802,7 +9791,7 @@
 </file>
 
 <file path=word/numbering.xml><?xml version="1.0" encoding="utf-8"?>
-<w:numbering xmlns:wpc="http://schemas.microsoft.com/office/word/2010/wordprocessingCanvas" xmlns:cx="http://schemas.microsoft.com/office/drawing/2014/chartex" xmlns:cx1="http://schemas.microsoft.com/office/drawing/2015/9/8/chartex" xmlns:cx2="http://schemas.microsoft.com/office/drawing/2015/10/21/chartex" xmlns:cx3="http://schemas.microsoft.com/office/drawing/2016/5/9/chartex" xmlns:cx4="http://schemas.microsoft.com/office/drawing/2016/5/10/chartex" xmlns:cx5="http://schemas.microsoft.com/office/drawing/2016/5/11/chartex" xmlns:cx6="http://schemas.microsoft.com/office/drawing/2016/5/12/chartex" xmlns:cx7="http://schemas.microsoft.com/office/drawing/2016/5/13/chartex" xmlns:cx8="http://schemas.microsoft.com/office/drawing/2016/5/14/chartex" xmlns:mc="http://schemas.openxmlformats.org/markup-compatibility/2006" xmlns:aink="http://schemas.microsoft.com/office/drawing/2016/ink" xmlns:am3d="http://schemas.microsoft.com/office/drawing/2017/model3d" xmlns:o="urn:schemas-microsoft-com:office:office" xmlns:r="http://schemas.openxmlformats.org/officeDocument/2006/relationships" xmlns:m="http://schemas.openxmlformats.org/officeDocument/2006/math" xmlns:v="urn:schemas-microsoft-com:vml" xmlns:wp14="http://schemas.microsoft.com/office/word/2010/wordprocessingDrawing" xmlns:wp="http://schemas.openxmlformats.org/drawingml/2006/wordprocessingDrawing" xmlns:w10="urn:schemas-microsoft-com:office:word" xmlns:w="http://schemas.openxmlformats.org/wordprocessingml/2006/main" xmlns:w14="http://schemas.microsoft.com/office/word/2010/wordml" xmlns:w15="http://schemas.microsoft.com/office/word/2012/wordml" xmlns:w16cex="http://schemas.microsoft.com/office/word/2018/wordml/cex" xmlns:w16cid="http://schemas.microsoft.com/office/word/2016/wordml/cid" xmlns:w16="http://schemas.microsoft.com/office/word/2018/wordml" xmlns:w16sdtdh="http://schemas.microsoft.com/office/word/2020/wordml/sdtdatahash" xmlns:w16se="http://schemas.microsoft.com/office/word/2015/wordml/symex" xmlns:wpg="http://schemas.microsoft.com/office/word/2010/wordprocessingGroup" xmlns:wpi="http://schemas.microsoft.com/office/word/2010/wordprocessingInk" xmlns:wne="http://schemas.microsoft.com/office/word/2006/wordml" xmlns:wps="http://schemas.microsoft.com/office/word/2010/wordprocessingShape" mc:Ignorable="w14 w15 w16se w16cid w16 w16cex w16sdtdh wp14">
+<w:numbering xmlns:wpc="http://schemas.microsoft.com/office/word/2010/wordprocessingCanvas" xmlns:cx="http://schemas.microsoft.com/office/drawing/2014/chartex" xmlns:cx1="http://schemas.microsoft.com/office/drawing/2015/9/8/chartex" xmlns:cx2="http://schemas.microsoft.com/office/drawing/2015/10/21/chartex" xmlns:cx3="http://schemas.microsoft.com/office/drawing/2016/5/9/chartex" xmlns:cx4="http://schemas.microsoft.com/office/drawing/2016/5/10/chartex" xmlns:cx5="http://schemas.microsoft.com/office/drawing/2016/5/11/chartex" xmlns:cx6="http://schemas.microsoft.com/office/drawing/2016/5/12/chartex" xmlns:cx7="http://schemas.microsoft.com/office/drawing/2016/5/13/chartex" xmlns:cx8="http://schemas.microsoft.com/office/drawing/2016/5/14/chartex" xmlns:mc="http://schemas.openxmlformats.org/markup-compatibility/2006" xmlns:aink="http://schemas.microsoft.com/office/drawing/2016/ink" xmlns:am3d="http://schemas.microsoft.com/office/drawing/2017/model3d" xmlns:o="urn:schemas-microsoft-com:office:office" xmlns:oel="http://schemas.microsoft.com/office/2019/extlst" xmlns:r="http://schemas.openxmlformats.org/officeDocument/2006/relationships" xmlns:m="http://schemas.openxmlformats.org/officeDocument/2006/math" xmlns:v="urn:schemas-microsoft-com:vml" xmlns:wp14="http://schemas.microsoft.com/office/word/2010/wordprocessingDrawing" xmlns:wp="http://schemas.openxmlformats.org/drawingml/2006/wordprocessingDrawing" xmlns:w10="urn:schemas-microsoft-com:office:word" xmlns:w="http://schemas.openxmlformats.org/wordprocessingml/2006/main" xmlns:w14="http://schemas.microsoft.com/office/word/2010/wordml" xmlns:w15="http://schemas.microsoft.com/office/word/2012/wordml" xmlns:w16cex="http://schemas.microsoft.com/office/word/2018/wordml/cex" xmlns:w16cid="http://schemas.microsoft.com/office/word/2016/wordml/cid" xmlns:w16="http://schemas.microsoft.com/office/word/2018/wordml" xmlns:w16sdtdh="http://schemas.microsoft.com/office/word/2020/wordml/sdtdatahash" xmlns:w16se="http://schemas.microsoft.com/office/word/2015/wordml/symex" xmlns:wpg="http://schemas.microsoft.com/office/word/2010/wordprocessingGroup" xmlns:wpi="http://schemas.microsoft.com/office/word/2010/wordprocessingInk" xmlns:wne="http://schemas.microsoft.com/office/word/2006/wordml" xmlns:wps="http://schemas.microsoft.com/office/word/2010/wordprocessingShape" mc:Ignorable="w14 w15 w16se w16cid w16 w16cex w16sdtdh wp14">
   <w:abstractNum w:abstractNumId="0" w15:restartNumberingAfterBreak="0">
     <w:nsid w:val="31831E5F"/>
     <w:multiLevelType w:val="hybridMultilevel"/>
@@ -10118,13 +10107,13 @@
       </w:rPr>
     </w:lvl>
   </w:abstractNum>
-  <w:num w:numId="1">
+  <w:num w:numId="1" w16cid:durableId="369496623">
     <w:abstractNumId w:val="1"/>
   </w:num>
-  <w:num w:numId="2">
+  <w:num w:numId="2" w16cid:durableId="734090852">
     <w:abstractNumId w:val="2"/>
   </w:num>
-  <w:num w:numId="3">
+  <w:num w:numId="3" w16cid:durableId="1012340668">
     <w:abstractNumId w:val="0"/>
   </w:num>
 </w:numbering>
@@ -10255,6 +10244,7 @@
     <w:lsdException w:name="HTML Sample" w:semiHidden="1" w:unhideWhenUsed="1"/>
     <w:lsdException w:name="HTML Typewriter" w:semiHidden="1" w:unhideWhenUsed="1"/>
     <w:lsdException w:name="HTML Variable" w:semiHidden="1" w:unhideWhenUsed="1"/>
+    <w:lsdException w:name="Normal Table" w:semiHidden="1" w:unhideWhenUsed="1"/>
     <w:lsdException w:name="annotation subject" w:semiHidden="1" w:unhideWhenUsed="1"/>
     <w:lsdException w:name="No List" w:semiHidden="1" w:unhideWhenUsed="1"/>
     <w:lsdException w:name="Outline List 1" w:semiHidden="1" w:unhideWhenUsed="1"/>
@@ -10297,8 +10287,11 @@
     <w:lsdException w:name="Table Contemporary" w:semiHidden="1" w:unhideWhenUsed="1"/>
     <w:lsdException w:name="Table Elegant" w:semiHidden="1" w:unhideWhenUsed="1"/>
     <w:lsdException w:name="Table Professional" w:semiHidden="1" w:unhideWhenUsed="1"/>
+    <w:lsdException w:name="Table Subtle 1" w:semiHidden="1" w:unhideWhenUsed="1"/>
     <w:lsdException w:name="Table Subtle 2" w:semiHidden="1" w:unhideWhenUsed="1"/>
     <w:lsdException w:name="Table Web 1" w:semiHidden="1" w:unhideWhenUsed="1"/>
+    <w:lsdException w:name="Table Web 2" w:semiHidden="1" w:unhideWhenUsed="1"/>
+    <w:lsdException w:name="Table Web 3" w:semiHidden="1" w:unhideWhenUsed="1"/>
     <w:lsdException w:name="Balloon Text" w:semiHidden="1" w:unhideWhenUsed="1"/>
     <w:lsdException w:name="Table Grid" w:uiPriority="39"/>
     <w:lsdException w:name="Table Theme" w:semiHidden="1" w:unhideWhenUsed="1"/>
@@ -10565,11 +10558,11 @@
     <w:uiPriority w:val="9"/>
     <w:unhideWhenUsed/>
     <w:qFormat/>
-    <w:rsid w:val="00BA1238"/>
+    <w:rsid w:val="005B51A6"/>
     <w:pPr>
       <w:keepNext/>
       <w:keepLines/>
-      <w:spacing w:before="240" w:after="240"/>
+      <w:spacing w:before="240" w:after="100" w:afterAutospacing="1"/>
       <w:outlineLvl w:val="1"/>
     </w:pPr>
     <w:rPr>
@@ -11065,7 +11058,7 @@
     <w:basedOn w:val="DefaultParagraphFont"/>
     <w:link w:val="Heading2"/>
     <w:uiPriority w:val="9"/>
-    <w:rsid w:val="00BA1238"/>
+    <w:rsid w:val="005B51A6"/>
     <w:rPr>
       <w:rFonts w:ascii="Trebuchet MS" w:eastAsiaTheme="majorEastAsia" w:hAnsi="Trebuchet MS" w:cstheme="majorBidi"/>
       <w:b/>
@@ -11128,7 +11121,7 @@
 </file>
 
 <file path=word/glossary/document.xml><?xml version="1.0" encoding="utf-8"?>
-<w:glossaryDocument xmlns:wpc="http://schemas.microsoft.com/office/word/2010/wordprocessingCanvas" xmlns:cx="http://schemas.microsoft.com/office/drawing/2014/chartex" xmlns:cx1="http://schemas.microsoft.com/office/drawing/2015/9/8/chartex" xmlns:cx2="http://schemas.microsoft.com/office/drawing/2015/10/21/chartex" xmlns:cx3="http://schemas.microsoft.com/office/drawing/2016/5/9/chartex" xmlns:cx4="http://schemas.microsoft.com/office/drawing/2016/5/10/chartex" xmlns:cx5="http://schemas.microsoft.com/office/drawing/2016/5/11/chartex" xmlns:cx6="http://schemas.microsoft.com/office/drawing/2016/5/12/chartex" xmlns:cx7="http://schemas.microsoft.com/office/drawing/2016/5/13/chartex" xmlns:cx8="http://schemas.microsoft.com/office/drawing/2016/5/14/chartex" xmlns:mc="http://schemas.openxmlformats.org/markup-compatibility/2006" xmlns:aink="http://schemas.microsoft.com/office/drawing/2016/ink" xmlns:am3d="http://schemas.microsoft.com/office/drawing/2017/model3d" xmlns:o="urn:schemas-microsoft-com:office:office" xmlns:r="http://schemas.openxmlformats.org/officeDocument/2006/relationships" xmlns:m="http://schemas.openxmlformats.org/officeDocument/2006/math" xmlns:v="urn:schemas-microsoft-com:vml" xmlns:wp14="http://schemas.microsoft.com/office/word/2010/wordprocessingDrawing" xmlns:wp="http://schemas.openxmlformats.org/drawingml/2006/wordprocessingDrawing" xmlns:w10="urn:schemas-microsoft-com:office:word" xmlns:w="http://schemas.openxmlformats.org/wordprocessingml/2006/main" xmlns:w14="http://schemas.microsoft.com/office/word/2010/wordml" xmlns:w15="http://schemas.microsoft.com/office/word/2012/wordml" xmlns:w16cex="http://schemas.microsoft.com/office/word/2018/wordml/cex" xmlns:w16cid="http://schemas.microsoft.com/office/word/2016/wordml/cid" xmlns:w16="http://schemas.microsoft.com/office/word/2018/wordml" xmlns:w16sdtdh="http://schemas.microsoft.com/office/word/2020/wordml/sdtdatahash" xmlns:w16se="http://schemas.microsoft.com/office/word/2015/wordml/symex" xmlns:wpg="http://schemas.microsoft.com/office/word/2010/wordprocessingGroup" xmlns:wpi="http://schemas.microsoft.com/office/word/2010/wordprocessingInk" xmlns:wne="http://schemas.microsoft.com/office/word/2006/wordml" xmlns:wps="http://schemas.microsoft.com/office/word/2010/wordprocessingShape" mc:Ignorable="w14 w15 w16se w16cid w16 w16cex w16sdtdh wp14">
+<w:glossaryDocument xmlns:wpc="http://schemas.microsoft.com/office/word/2010/wordprocessingCanvas" xmlns:cx="http://schemas.microsoft.com/office/drawing/2014/chartex" xmlns:cx1="http://schemas.microsoft.com/office/drawing/2015/9/8/chartex" xmlns:cx2="http://schemas.microsoft.com/office/drawing/2015/10/21/chartex" xmlns:cx3="http://schemas.microsoft.com/office/drawing/2016/5/9/chartex" xmlns:cx4="http://schemas.microsoft.com/office/drawing/2016/5/10/chartex" xmlns:cx5="http://schemas.microsoft.com/office/drawing/2016/5/11/chartex" xmlns:cx6="http://schemas.microsoft.com/office/drawing/2016/5/12/chartex" xmlns:cx7="http://schemas.microsoft.com/office/drawing/2016/5/13/chartex" xmlns:cx8="http://schemas.microsoft.com/office/drawing/2016/5/14/chartex" xmlns:mc="http://schemas.openxmlformats.org/markup-compatibility/2006" xmlns:aink="http://schemas.microsoft.com/office/drawing/2016/ink" xmlns:am3d="http://schemas.microsoft.com/office/drawing/2017/model3d" xmlns:o="urn:schemas-microsoft-com:office:office" xmlns:oel="http://schemas.microsoft.com/office/2019/extlst" xmlns:r="http://schemas.openxmlformats.org/officeDocument/2006/relationships" xmlns:m="http://schemas.openxmlformats.org/officeDocument/2006/math" xmlns:v="urn:schemas-microsoft-com:vml" xmlns:wp14="http://schemas.microsoft.com/office/word/2010/wordprocessingDrawing" xmlns:wp="http://schemas.openxmlformats.org/drawingml/2006/wordprocessingDrawing" xmlns:w10="urn:schemas-microsoft-com:office:word" xmlns:w="http://schemas.openxmlformats.org/wordprocessingml/2006/main" xmlns:w14="http://schemas.microsoft.com/office/word/2010/wordml" xmlns:w15="http://schemas.microsoft.com/office/word/2012/wordml" xmlns:w16cex="http://schemas.microsoft.com/office/word/2018/wordml/cex" xmlns:w16cid="http://schemas.microsoft.com/office/word/2016/wordml/cid" xmlns:w16="http://schemas.microsoft.com/office/word/2018/wordml" xmlns:w16sdtdh="http://schemas.microsoft.com/office/word/2020/wordml/sdtdatahash" xmlns:w16se="http://schemas.microsoft.com/office/word/2015/wordml/symex" xmlns:wpg="http://schemas.microsoft.com/office/word/2010/wordprocessingGroup" xmlns:wpi="http://schemas.microsoft.com/office/word/2010/wordprocessingInk" xmlns:wne="http://schemas.microsoft.com/office/word/2006/wordml" xmlns:wps="http://schemas.microsoft.com/office/word/2010/wordprocessingShape" mc:Ignorable="w14 w15 w16se w16cid w16 w16cex w16sdtdh wp14">
   <w:docParts>
     <w:docPart>
       <w:docPartPr>
@@ -11282,8 +11275,8 @@
   </m:mathPr>
   <w:themeFontLang w:val="en-CA"/>
   <w:clrSchemeMapping w:bg1="light1" w:t1="dark1" w:bg2="light2" w:t2="dark2" w:accent1="accent1" w:accent2="accent2" w:accent3="accent3" w:accent4="accent4" w:accent5="accent5" w:accent6="accent6" w:hyperlink="hyperlink" w:followedHyperlink="followedHyperlink"/>
-  <w:decimalSymbol w:val=","/>
-  <w:listSeparator w:val=";"/>
+  <w:decimalSymbol w:val="."/>
+  <w:listSeparator w:val=","/>
   <w15:chartTrackingRefBased/>
 </w:settings>
 </file>
@@ -11411,6 +11404,7 @@
     <w:lsdException w:name="HTML Sample" w:semiHidden="1" w:unhideWhenUsed="1"/>
     <w:lsdException w:name="HTML Typewriter" w:semiHidden="1" w:unhideWhenUsed="1"/>
     <w:lsdException w:name="HTML Variable" w:semiHidden="1" w:unhideWhenUsed="1"/>
+    <w:lsdException w:name="Normal Table" w:semiHidden="1" w:unhideWhenUsed="1"/>
     <w:lsdException w:name="annotation subject" w:semiHidden="1" w:unhideWhenUsed="1"/>
     <w:lsdException w:name="No List" w:semiHidden="1" w:unhideWhenUsed="1"/>
     <w:lsdException w:name="Outline List 1" w:semiHidden="1" w:unhideWhenUsed="1"/>
@@ -11453,8 +11447,11 @@
     <w:lsdException w:name="Table Contemporary" w:semiHidden="1" w:unhideWhenUsed="1"/>
     <w:lsdException w:name="Table Elegant" w:semiHidden="1" w:unhideWhenUsed="1"/>
     <w:lsdException w:name="Table Professional" w:semiHidden="1" w:unhideWhenUsed="1"/>
+    <w:lsdException w:name="Table Subtle 1" w:semiHidden="1" w:unhideWhenUsed="1"/>
     <w:lsdException w:name="Table Subtle 2" w:semiHidden="1" w:unhideWhenUsed="1"/>
     <w:lsdException w:name="Table Web 1" w:semiHidden="1" w:unhideWhenUsed="1"/>
+    <w:lsdException w:name="Table Web 2" w:semiHidden="1" w:unhideWhenUsed="1"/>
+    <w:lsdException w:name="Table Web 3" w:semiHidden="1" w:unhideWhenUsed="1"/>
     <w:lsdException w:name="Balloon Text" w:semiHidden="1" w:unhideWhenUsed="1"/>
     <w:lsdException w:name="Table Grid" w:uiPriority="39"/>
     <w:lsdException w:name="Table Theme" w:semiHidden="1" w:unhideWhenUsed="1"/>
@@ -12025,65 +12022,6 @@
 </file>
 
 <file path=customXml/item2.xml><?xml version="1.0" encoding="utf-8"?>
-<?mso-contentType ?>
-<FormTemplates xmlns="http://schemas.microsoft.com/sharepoint/v3/contenttype/forms">
-  <Display>DocumentLibraryForm</Display>
-  <Edit>DocumentLibraryForm</Edit>
-  <New>DocumentLibraryForm</New>
-</FormTemplates>
-</file>
-
-<file path=customXml/item3.xml><?xml version="1.0" encoding="utf-8"?>
-<?mso-contentType ?>
-<spe:Receivers xmlns:spe="http://schemas.microsoft.com/sharepoint/events">
-  <Receiver>
-    <Name>Document ID Generator</Name>
-    <Synchronization>Synchronous</Synchronization>
-    <Type>10001</Type>
-    <SequenceNumber>1000</SequenceNumber>
-    <Assembly>Microsoft.Office.DocumentManagement, Version=14.0.0.0, Culture=neutral, PublicKeyToken=71e9bce111e9429c</Assembly>
-    <Class>Microsoft.Office.DocumentManagement.Internal.DocIdHandler</Class>
-    <Data/>
-    <Filter/>
-  </Receiver>
-  <Receiver>
-    <Name>Document ID Generator</Name>
-    <Synchronization>Synchronous</Synchronization>
-    <Type>10002</Type>
-    <SequenceNumber>1001</SequenceNumber>
-    <Assembly>Microsoft.Office.DocumentManagement, Version=14.0.0.0, Culture=neutral, PublicKeyToken=71e9bce111e9429c</Assembly>
-    <Class>Microsoft.Office.DocumentManagement.Internal.DocIdHandler</Class>
-    <Data/>
-    <Filter/>
-  </Receiver>
-  <Receiver>
-    <Name>Document ID Generator</Name>
-    <Synchronization>Synchronous</Synchronization>
-    <Type>10004</Type>
-    <SequenceNumber>1002</SequenceNumber>
-    <Assembly>Microsoft.Office.DocumentManagement, Version=14.0.0.0, Culture=neutral, PublicKeyToken=71e9bce111e9429c</Assembly>
-    <Class>Microsoft.Office.DocumentManagement.Internal.DocIdHandler</Class>
-    <Data/>
-    <Filter/>
-  </Receiver>
-  <Receiver>
-    <Name>Document ID Generator</Name>
-    <Synchronization>Synchronous</Synchronization>
-    <Type>10006</Type>
-    <SequenceNumber>1003</SequenceNumber>
-    <Assembly>Microsoft.Office.DocumentManagement, Version=14.0.0.0, Culture=neutral, PublicKeyToken=71e9bce111e9429c</Assembly>
-    <Class>Microsoft.Office.DocumentManagement.Internal.DocIdHandler</Class>
-    <Data/>
-    <Filter/>
-  </Receiver>
-</spe:Receivers>
-</file>
-
-<file path=customXml/item4.xml><?xml version="1.0" encoding="utf-8"?>
-<b:Sources xmlns:b="http://schemas.openxmlformats.org/officeDocument/2006/bibliography" xmlns="http://schemas.openxmlformats.org/officeDocument/2006/bibliography" SelectedStyle="\APASixthEditionOfficeOnline.xsl" StyleName="APA" Version="6"/>
-</file>
-
-<file path=customXml/item5.xml><?xml version="1.0" encoding="utf-8"?>
 <ct:contentTypeSchema xmlns:ct="http://schemas.microsoft.com/office/2006/metadata/contentType" xmlns:ma="http://schemas.microsoft.com/office/2006/metadata/properties/metaAttributes" ct:_="" ma:_="" ma:contentTypeName="Document" ma:contentTypeID="0x0101004B8825B3BA5F704889F53EFE5297CE50" ma:contentTypeVersion="28" ma:contentTypeDescription="Create a new document." ma:contentTypeScope="" ma:versionID="4b873a6469c664dfe7910dd346f40ffd">
   <xsd:schema xmlns:xsd="http://www.w3.org/2001/XMLSchema" xmlns:xs="http://www.w3.org/2001/XMLSchema" xmlns:p="http://schemas.microsoft.com/office/2006/metadata/properties" xmlns:ns2="9cd87e5e-9d47-4af2-9d86-1bbd8d60fec6" xmlns:ns3="b604265f-bd31-4bf8-9ddc-2aeba1ed1831" xmlns:ns4="http://schemas.microsoft.com/sharepoint/v4" targetNamespace="http://schemas.microsoft.com/office/2006/metadata/properties" ma:root="true" ma:fieldsID="9376eb7bd84722d8230c0dae838d2858" ns2:_="" ns3:_="" ns4:_="">
     <xsd:import namespace="9cd87e5e-9d47-4af2-9d86-1bbd8d60fec6"/>
@@ -12326,6 +12264,65 @@
 </ct:contentTypeSchema>
 </file>
 
+<file path=customXml/item3.xml><?xml version="1.0" encoding="utf-8"?>
+<b:Sources xmlns:b="http://schemas.openxmlformats.org/officeDocument/2006/bibliography" xmlns="http://schemas.openxmlformats.org/officeDocument/2006/bibliography" SelectedStyle="\APASixthEditionOfficeOnline.xsl" StyleName="APA" Version="6"/>
+</file>
+
+<file path=customXml/item4.xml><?xml version="1.0" encoding="utf-8"?>
+<?mso-contentType ?>
+<spe:Receivers xmlns:spe="http://schemas.microsoft.com/sharepoint/events">
+  <Receiver>
+    <Name>Document ID Generator</Name>
+    <Synchronization>Synchronous</Synchronization>
+    <Type>10001</Type>
+    <SequenceNumber>1000</SequenceNumber>
+    <Assembly>Microsoft.Office.DocumentManagement, Version=14.0.0.0, Culture=neutral, PublicKeyToken=71e9bce111e9429c</Assembly>
+    <Class>Microsoft.Office.DocumentManagement.Internal.DocIdHandler</Class>
+    <Data/>
+    <Filter/>
+  </Receiver>
+  <Receiver>
+    <Name>Document ID Generator</Name>
+    <Synchronization>Synchronous</Synchronization>
+    <Type>10002</Type>
+    <SequenceNumber>1001</SequenceNumber>
+    <Assembly>Microsoft.Office.DocumentManagement, Version=14.0.0.0, Culture=neutral, PublicKeyToken=71e9bce111e9429c</Assembly>
+    <Class>Microsoft.Office.DocumentManagement.Internal.DocIdHandler</Class>
+    <Data/>
+    <Filter/>
+  </Receiver>
+  <Receiver>
+    <Name>Document ID Generator</Name>
+    <Synchronization>Synchronous</Synchronization>
+    <Type>10004</Type>
+    <SequenceNumber>1002</SequenceNumber>
+    <Assembly>Microsoft.Office.DocumentManagement, Version=14.0.0.0, Culture=neutral, PublicKeyToken=71e9bce111e9429c</Assembly>
+    <Class>Microsoft.Office.DocumentManagement.Internal.DocIdHandler</Class>
+    <Data/>
+    <Filter/>
+  </Receiver>
+  <Receiver>
+    <Name>Document ID Generator</Name>
+    <Synchronization>Synchronous</Synchronization>
+    <Type>10006</Type>
+    <SequenceNumber>1003</SequenceNumber>
+    <Assembly>Microsoft.Office.DocumentManagement, Version=14.0.0.0, Culture=neutral, PublicKeyToken=71e9bce111e9429c</Assembly>
+    <Class>Microsoft.Office.DocumentManagement.Internal.DocIdHandler</Class>
+    <Data/>
+    <Filter/>
+  </Receiver>
+</spe:Receivers>
+</file>
+
+<file path=customXml/item5.xml><?xml version="1.0" encoding="utf-8"?>
+<?mso-contentType ?>
+<FormTemplates xmlns="http://schemas.microsoft.com/sharepoint/v3/contenttype/forms">
+  <Display>DocumentLibraryForm</Display>
+  <Edit>DocumentLibraryForm</Edit>
+  <New>DocumentLibraryForm</New>
+</FormTemplates>
+</file>
+
 <file path=customXml/item6.xml><?xml version="1.0" encoding="utf-8"?>
 <p:properties xmlns:p="http://schemas.microsoft.com/office/2006/metadata/properties" xmlns:xsi="http://www.w3.org/2001/XMLSchema-instance" xmlns:pc="http://schemas.microsoft.com/office/infopath/2007/PartnerControls">
   <documentManagement>
@@ -12355,30 +12352,6 @@
 </file>
 
 <file path=customXml/itemProps2.xml><?xml version="1.0" encoding="utf-8"?>
-<ds:datastoreItem xmlns:ds="http://schemas.openxmlformats.org/officeDocument/2006/customXml" ds:itemID="{07255F2E-ED42-427E-9391-0F9A6F479863}">
-  <ds:schemaRefs>
-    <ds:schemaRef ds:uri="http://schemas.microsoft.com/sharepoint/v3/contenttype/forms"/>
-  </ds:schemaRefs>
-</ds:datastoreItem>
-</file>
-
-<file path=customXml/itemProps3.xml><?xml version="1.0" encoding="utf-8"?>
-<ds:datastoreItem xmlns:ds="http://schemas.openxmlformats.org/officeDocument/2006/customXml" ds:itemID="{86A36A36-AF22-4874-9E90-CA95D3A77E9A}">
-  <ds:schemaRefs>
-    <ds:schemaRef ds:uri="http://schemas.microsoft.com/sharepoint/events"/>
-  </ds:schemaRefs>
-</ds:datastoreItem>
-</file>
-
-<file path=customXml/itemProps4.xml><?xml version="1.0" encoding="utf-8"?>
-<ds:datastoreItem xmlns:ds="http://schemas.openxmlformats.org/officeDocument/2006/customXml" ds:itemID="{DABCD970-BD77-4F97-BEEC-BE89141FCF8D}">
-  <ds:schemaRefs>
-    <ds:schemaRef ds:uri="http://schemas.openxmlformats.org/officeDocument/2006/bibliography"/>
-  </ds:schemaRefs>
-</ds:datastoreItem>
-</file>
-
-<file path=customXml/itemProps5.xml><?xml version="1.0" encoding="utf-8"?>
 <ds:datastoreItem xmlns:ds="http://schemas.openxmlformats.org/officeDocument/2006/customXml" ds:itemID="{3F88170B-D4C0-4B61-B918-AB38003B2596}">
   <ds:schemaRefs>
     <ds:schemaRef ds:uri="http://schemas.microsoft.com/office/2006/metadata/contentType"/>
@@ -12398,14 +12371,44 @@
 </ds:datastoreItem>
 </file>
 
+<file path=customXml/itemProps3.xml><?xml version="1.0" encoding="utf-8"?>
+<ds:datastoreItem xmlns:ds="http://schemas.openxmlformats.org/officeDocument/2006/customXml" ds:itemID="{DABCD970-BD77-4F97-BEEC-BE89141FCF8D}">
+  <ds:schemaRefs>
+    <ds:schemaRef ds:uri="http://schemas.openxmlformats.org/officeDocument/2006/bibliography"/>
+  </ds:schemaRefs>
+</ds:datastoreItem>
+</file>
+
+<file path=customXml/itemProps4.xml><?xml version="1.0" encoding="utf-8"?>
+<ds:datastoreItem xmlns:ds="http://schemas.openxmlformats.org/officeDocument/2006/customXml" ds:itemID="{86A36A36-AF22-4874-9E90-CA95D3A77E9A}">
+  <ds:schemaRefs>
+    <ds:schemaRef ds:uri="http://schemas.microsoft.com/sharepoint/events"/>
+  </ds:schemaRefs>
+</ds:datastoreItem>
+</file>
+
+<file path=customXml/itemProps5.xml><?xml version="1.0" encoding="utf-8"?>
+<ds:datastoreItem xmlns:ds="http://schemas.openxmlformats.org/officeDocument/2006/customXml" ds:itemID="{07255F2E-ED42-427E-9391-0F9A6F479863}">
+  <ds:schemaRefs>
+    <ds:schemaRef ds:uri="http://schemas.microsoft.com/sharepoint/v3/contenttype/forms"/>
+  </ds:schemaRefs>
+</ds:datastoreItem>
+</file>
+
 <file path=customXml/itemProps6.xml><?xml version="1.0" encoding="utf-8"?>
 <ds:datastoreItem xmlns:ds="http://schemas.openxmlformats.org/officeDocument/2006/customXml" ds:itemID="{620026A9-D711-4A5C-926D-D115D61D1C56}">
   <ds:schemaRefs>
+    <ds:schemaRef ds:uri="b604265f-bd31-4bf8-9ddc-2aeba1ed1831"/>
+    <ds:schemaRef ds:uri="http://schemas.microsoft.com/office/2006/documentManagement/types"/>
+    <ds:schemaRef ds:uri="http://purl.org/dc/elements/1.1/"/>
+    <ds:schemaRef ds:uri="http://purl.org/dc/dcmitype/"/>
+    <ds:schemaRef ds:uri="http://schemas.microsoft.com/office/infopath/2007/PartnerControls"/>
     <ds:schemaRef ds:uri="http://schemas.microsoft.com/office/2006/metadata/properties"/>
-    <ds:schemaRef ds:uri="http://schemas.microsoft.com/office/infopath/2007/PartnerControls"/>
+    <ds:schemaRef ds:uri="http://schemas.openxmlformats.org/package/2006/metadata/core-properties"/>
+    <ds:schemaRef ds:uri="http://purl.org/dc/terms/"/>
+    <ds:schemaRef ds:uri="http://www.w3.org/XML/1998/namespace"/>
+    <ds:schemaRef ds:uri="http://schemas.microsoft.com/sharepoint/v4"/>
     <ds:schemaRef ds:uri="9cd87e5e-9d47-4af2-9d86-1bbd8d60fec6"/>
-    <ds:schemaRef ds:uri="http://schemas.microsoft.com/sharepoint/v4"/>
-    <ds:schemaRef ds:uri="b604265f-bd31-4bf8-9ddc-2aeba1ed1831"/>
   </ds:schemaRefs>
 </ds:datastoreItem>
 </file>
</xml_diff>